<commit_message>
Added Case study 6
</commit_message>
<xml_diff>
--- a/Docs/Case Studies v1.0.docx
+++ b/Docs/Case Studies v1.0.docx
@@ -12000,6 +12000,7 @@
         </w:numPr>
       </w:pPr>
       <w:r>
+        <w:lastRenderedPageBreak/>
         <w:t>Reserved area for functions. Place holders should be placed instead of actual links for functions. Functions will be added through succeeding user stories.</w:t>
       </w:r>
     </w:p>
@@ -12394,6 +12395,7 @@
         </w:numPr>
       </w:pPr>
       <w:r>
+        <w:lastRenderedPageBreak/>
         <w:t>Minimum balance for opening an account is P500.</w:t>
       </w:r>
     </w:p>
@@ -12826,6 +12828,7 @@
     </w:p>
     <w:p>
       <w:r>
+        <w:lastRenderedPageBreak/>
         <w:t>Functional Requirements and Validation:</w:t>
       </w:r>
     </w:p>
@@ -13032,7 +13035,87 @@
     </w:p>
     <w:p>
       <w:r>
-        <w:t>(Details of story here)</w:t>
+        <w:t>UI Flow</w:t>
+      </w:r>
+      <w:r>
+        <w:t>:</w:t>
+      </w:r>
+    </w:p>
+    <w:p>
+      <w:pPr>
+        <w:pStyle w:val="ListParagraph"/>
+        <w:numPr>
+          <w:ilvl w:val="0"/>
+          <w:numId w:val="228"/>
+        </w:numPr>
+      </w:pPr>
+      <w:r>
+        <w:t>User clicks on “Add Merchant”</w:t>
+      </w:r>
+    </w:p>
+    <w:p>
+      <w:pPr>
+        <w:pStyle w:val="ListParagraph"/>
+        <w:numPr>
+          <w:ilvl w:val="0"/>
+          <w:numId w:val="228"/>
+        </w:numPr>
+      </w:pPr>
+      <w:r>
+        <w:t>User sees form and enters Merchant name</w:t>
+      </w:r>
+    </w:p>
+    <w:p>
+      <w:pPr>
+        <w:pStyle w:val="ListParagraph"/>
+        <w:numPr>
+          <w:ilvl w:val="0"/>
+          <w:numId w:val="228"/>
+        </w:numPr>
+      </w:pPr>
+      <w:r>
+        <w:t>User cancels or submits Merchant</w:t>
+      </w:r>
+    </w:p>
+    <w:p>
+      <w:pPr>
+        <w:pStyle w:val="ListParagraph"/>
+        <w:numPr>
+          <w:ilvl w:val="0"/>
+          <w:numId w:val="228"/>
+        </w:numPr>
+      </w:pPr>
+      <w:r>
+        <w:t>User is brought back to home page</w:t>
+      </w:r>
+    </w:p>
+    <w:p>
+      <w:r>
+        <w:t>Validation:</w:t>
+      </w:r>
+    </w:p>
+    <w:p>
+      <w:pPr>
+        <w:pStyle w:val="ListParagraph"/>
+        <w:numPr>
+          <w:ilvl w:val="0"/>
+          <w:numId w:val="229"/>
+        </w:numPr>
+      </w:pPr>
+      <w:r>
+        <w:t>Merchant name is free form and not blank</w:t>
+      </w:r>
+    </w:p>
+    <w:p>
+      <w:pPr>
+        <w:pStyle w:val="ListParagraph"/>
+        <w:numPr>
+          <w:ilvl w:val="0"/>
+          <w:numId w:val="229"/>
+        </w:numPr>
+      </w:pPr>
+      <w:r>
+        <w:t>Cannot add same merchant</w:t>
       </w:r>
     </w:p>
     <w:p>
@@ -13044,8 +13127,27 @@
       </w:r>
     </w:p>
     <w:p>
-      <w:r>
-        <w:t>(Details here)</w:t>
+      <w:pPr>
+        <w:pStyle w:val="ListParagraph"/>
+        <w:numPr>
+          <w:ilvl w:val="0"/>
+          <w:numId w:val="230"/>
+        </w:numPr>
+      </w:pPr>
+      <w:r>
+        <w:t>Smart checking of merchant name</w:t>
+      </w:r>
+    </w:p>
+    <w:p>
+      <w:pPr>
+        <w:pStyle w:val="ListParagraph"/>
+        <w:numPr>
+          <w:ilvl w:val="0"/>
+          <w:numId w:val="230"/>
+        </w:numPr>
+      </w:pPr>
+      <w:r>
+        <w:t>UID or unique code for merchant</w:t>
       </w:r>
     </w:p>
     <w:p>
@@ -13058,7 +13160,7 @@
     </w:p>
     <w:p>
       <w:r>
-        <w:t>(Details here)</w:t>
+        <w:t>N/A</w:t>
       </w:r>
     </w:p>
     <w:p>
@@ -13078,31 +13180,7 @@
         </w:numPr>
       </w:pPr>
       <w:r>
-        <w:t>(Criteria 1)</w:t>
-      </w:r>
-    </w:p>
-    <w:p>
-      <w:pPr>
-        <w:pStyle w:val="ListParagraph"/>
-        <w:numPr>
-          <w:ilvl w:val="0"/>
-          <w:numId w:val="62"/>
-        </w:numPr>
-      </w:pPr>
-      <w:r>
-        <w:t>(Criteria 2)</w:t>
-      </w:r>
-    </w:p>
-    <w:p>
-      <w:pPr>
-        <w:pStyle w:val="ListParagraph"/>
-        <w:numPr>
-          <w:ilvl w:val="0"/>
-          <w:numId w:val="62"/>
-        </w:numPr>
-      </w:pPr>
-      <w:r>
-        <w:t>(Criteria 3)</w:t>
+        <w:t>User can add merchant</w:t>
       </w:r>
     </w:p>
     <w:p>
@@ -13152,7 +13230,121 @@
     </w:p>
     <w:p>
       <w:r>
-        <w:t>(Details of story here)</w:t>
+        <w:t>UI Flow:</w:t>
+      </w:r>
+    </w:p>
+    <w:p>
+      <w:pPr>
+        <w:pStyle w:val="ListParagraph"/>
+        <w:numPr>
+          <w:ilvl w:val="0"/>
+          <w:numId w:val="231"/>
+        </w:numPr>
+      </w:pPr>
+      <w:r>
+        <w:lastRenderedPageBreak/>
+        <w:t>User clicks on “Make Payment”</w:t>
+      </w:r>
+    </w:p>
+    <w:p>
+      <w:pPr>
+        <w:pStyle w:val="ListParagraph"/>
+        <w:numPr>
+          <w:ilvl w:val="0"/>
+          <w:numId w:val="231"/>
+        </w:numPr>
+      </w:pPr>
+      <w:r>
+        <w:t>User selects merchant</w:t>
+      </w:r>
+    </w:p>
+    <w:p>
+      <w:pPr>
+        <w:pStyle w:val="ListParagraph"/>
+        <w:numPr>
+          <w:ilvl w:val="0"/>
+          <w:numId w:val="231"/>
+        </w:numPr>
+      </w:pPr>
+      <w:r>
+        <w:t>User selects account to pay from</w:t>
+      </w:r>
+    </w:p>
+    <w:p>
+      <w:pPr>
+        <w:pStyle w:val="ListParagraph"/>
+        <w:numPr>
+          <w:ilvl w:val="0"/>
+          <w:numId w:val="231"/>
+        </w:numPr>
+      </w:pPr>
+      <w:r>
+        <w:t>User selects amount to pay</w:t>
+      </w:r>
+    </w:p>
+    <w:p>
+      <w:pPr>
+        <w:pStyle w:val="ListParagraph"/>
+        <w:numPr>
+          <w:ilvl w:val="0"/>
+          <w:numId w:val="231"/>
+        </w:numPr>
+      </w:pPr>
+      <w:r>
+        <w:t>User receives feedback that merchant is paid</w:t>
+      </w:r>
+    </w:p>
+    <w:p>
+      <w:pPr>
+        <w:pStyle w:val="ListParagraph"/>
+        <w:numPr>
+          <w:ilvl w:val="0"/>
+          <w:numId w:val="231"/>
+        </w:numPr>
+      </w:pPr>
+      <w:r>
+        <w:t>User is brought back to home page with updated balance</w:t>
+      </w:r>
+    </w:p>
+    <w:p>
+      <w:r>
+        <w:t>Validation:</w:t>
+      </w:r>
+    </w:p>
+    <w:p>
+      <w:pPr>
+        <w:pStyle w:val="ListParagraph"/>
+        <w:numPr>
+          <w:ilvl w:val="0"/>
+          <w:numId w:val="232"/>
+        </w:numPr>
+      </w:pPr>
+      <w:r>
+        <w:t>Amount should be greater than zero</w:t>
+      </w:r>
+    </w:p>
+    <w:p>
+      <w:pPr>
+        <w:pStyle w:val="ListParagraph"/>
+        <w:numPr>
+          <w:ilvl w:val="0"/>
+          <w:numId w:val="232"/>
+        </w:numPr>
+      </w:pPr>
+      <w:r>
+        <w:t>Amount should be less than or equal to account balance</w:t>
+      </w:r>
+    </w:p>
+    <w:p>
+      <w:pPr>
+        <w:pStyle w:val="ListParagraph"/>
+        <w:numPr>
+          <w:ilvl w:val="0"/>
+          <w:numId w:val="232"/>
+        </w:numPr>
+      </w:pPr>
+      <w:r>
+        <w:t>Merchant should be selectable from drop down or some other similar widget</w:t>
       </w:r>
     </w:p>
     <w:p>
@@ -13165,7 +13357,7 @@
     </w:p>
     <w:p>
       <w:r>
-        <w:t>(Details here)</w:t>
+        <w:t>N/A</w:t>
       </w:r>
     </w:p>
     <w:p>
@@ -13198,31 +13390,15 @@
         </w:numPr>
       </w:pPr>
       <w:r>
-        <w:t>(Criteria 1)</w:t>
-      </w:r>
-    </w:p>
-    <w:p>
-      <w:pPr>
-        <w:pStyle w:val="ListParagraph"/>
-        <w:numPr>
-          <w:ilvl w:val="0"/>
-          <w:numId w:val="63"/>
-        </w:numPr>
-      </w:pPr>
-      <w:r>
-        <w:t>(Criteria 2)</w:t>
-      </w:r>
-    </w:p>
-    <w:p>
-      <w:pPr>
-        <w:pStyle w:val="ListParagraph"/>
-        <w:numPr>
-          <w:ilvl w:val="0"/>
-          <w:numId w:val="63"/>
-        </w:numPr>
-      </w:pPr>
-      <w:r>
-        <w:t>(Criteria 3)</w:t>
+        <w:t xml:space="preserve">User </w:t>
+      </w:r>
+      <w:proofErr w:type="gramStart"/>
+      <w:r>
+        <w:t>is able to</w:t>
+      </w:r>
+      <w:proofErr w:type="gramEnd"/>
+      <w:r>
+        <w:t xml:space="preserve"> pay merchants</w:t>
       </w:r>
     </w:p>
     <w:p>
@@ -13308,7 +13484,60 @@
     </w:p>
     <w:p>
       <w:r>
-        <w:t>(Details of story here)</w:t>
+        <w:t>UI Flow:</w:t>
+      </w:r>
+    </w:p>
+    <w:p>
+      <w:pPr>
+        <w:pStyle w:val="ListParagraph"/>
+        <w:numPr>
+          <w:ilvl w:val="0"/>
+          <w:numId w:val="233"/>
+        </w:numPr>
+      </w:pPr>
+      <w:r>
+        <w:t>User selects account from home page</w:t>
+      </w:r>
+    </w:p>
+    <w:p>
+      <w:pPr>
+        <w:pStyle w:val="ListParagraph"/>
+        <w:numPr>
+          <w:ilvl w:val="0"/>
+          <w:numId w:val="233"/>
+        </w:numPr>
+      </w:pPr>
+      <w:r>
+        <w:t>User sees list of transactions for that account</w:t>
+      </w:r>
+    </w:p>
+    <w:p>
+      <w:r>
+        <w:t>Optional:</w:t>
+      </w:r>
+    </w:p>
+    <w:p>
+      <w:pPr>
+        <w:pStyle w:val="ListParagraph"/>
+        <w:numPr>
+          <w:ilvl w:val="0"/>
+          <w:numId w:val="234"/>
+        </w:numPr>
+      </w:pPr>
+      <w:r>
+        <w:t>Support for paging</w:t>
+      </w:r>
+    </w:p>
+    <w:p>
+      <w:pPr>
+        <w:pStyle w:val="ListParagraph"/>
+        <w:numPr>
+          <w:ilvl w:val="0"/>
+          <w:numId w:val="234"/>
+        </w:numPr>
+      </w:pPr>
+      <w:r>
+        <w:t>Support for date range</w:t>
       </w:r>
     </w:p>
     <w:p>
@@ -13321,7 +13550,7 @@
     </w:p>
     <w:p>
       <w:r>
-        <w:t>(Details here)</w:t>
+        <w:t>N/A</w:t>
       </w:r>
     </w:p>
     <w:p>
@@ -13334,7 +13563,7 @@
     </w:p>
     <w:p>
       <w:r>
-        <w:t>(Details here)</w:t>
+        <w:t>N/A</w:t>
       </w:r>
     </w:p>
     <w:p>
@@ -13354,32 +13583,10 @@
         </w:numPr>
       </w:pPr>
       <w:r>
-        <w:t>(Criteria 1)</w:t>
-      </w:r>
-    </w:p>
-    <w:p>
-      <w:pPr>
-        <w:pStyle w:val="ListParagraph"/>
-        <w:numPr>
-          <w:ilvl w:val="0"/>
-          <w:numId w:val="64"/>
-        </w:numPr>
-      </w:pPr>
-      <w:r>
-        <w:t>(Criteria 2)</w:t>
-      </w:r>
-    </w:p>
-    <w:p>
-      <w:pPr>
-        <w:pStyle w:val="ListParagraph"/>
-        <w:numPr>
-          <w:ilvl w:val="0"/>
-          <w:numId w:val="64"/>
-        </w:numPr>
-      </w:pPr>
-      <w:r>
-        <w:t>(Criteria 3)</w:t>
-      </w:r>
+        <w:t>User can see all transaction for a selected account</w:t>
+      </w:r>
+      <w:bookmarkStart w:id="5" w:name="_GoBack"/>
+      <w:bookmarkEnd w:id="5"/>
     </w:p>
     <w:p>
       <w:pPr>
@@ -13647,7 +13854,7 @@
       </w:r>
     </w:p>
     <w:p>
-      <w:bookmarkStart w:id="5" w:name="_Hlk6229223"/>
+      <w:bookmarkStart w:id="6" w:name="_Hlk6229223"/>
       <w:r>
         <w:t>Student profile fields should include the following:</w:t>
       </w:r>
@@ -13893,7 +14100,7 @@
           </w:p>
         </w:tc>
       </w:tr>
-      <w:bookmarkEnd w:id="5"/>
+      <w:bookmarkEnd w:id="6"/>
     </w:tbl>
     <w:p/>
     <w:p>
@@ -13906,11 +14113,76 @@
         <w:pStyle w:val="ListParagraph"/>
         <w:numPr>
           <w:ilvl w:val="0"/>
+          <w:numId w:val="226"/>
+        </w:numPr>
+      </w:pPr>
+      <w:r>
+        <w:t>User clicks on “Add Student”</w:t>
+      </w:r>
+    </w:p>
+    <w:p>
+      <w:pPr>
+        <w:pStyle w:val="ListParagraph"/>
+        <w:numPr>
+          <w:ilvl w:val="0"/>
+          <w:numId w:val="226"/>
+        </w:numPr>
+      </w:pPr>
+      <w:r>
+        <w:t>User fills out form</w:t>
+      </w:r>
+    </w:p>
+    <w:p>
+      <w:pPr>
+        <w:pStyle w:val="ListParagraph"/>
+        <w:numPr>
+          <w:ilvl w:val="0"/>
+          <w:numId w:val="226"/>
+        </w:numPr>
+      </w:pPr>
+      <w:r>
+        <w:t>User submits or cancels form</w:t>
+      </w:r>
+    </w:p>
+    <w:p>
+      <w:pPr>
+        <w:pStyle w:val="ListParagraph"/>
+        <w:numPr>
+          <w:ilvl w:val="0"/>
+          <w:numId w:val="226"/>
+        </w:numPr>
+      </w:pPr>
+      <w:r>
+        <w:t>User receives feedback that student has been added</w:t>
+      </w:r>
+    </w:p>
+    <w:p>
+      <w:pPr>
+        <w:pStyle w:val="ListParagraph"/>
+        <w:numPr>
+          <w:ilvl w:val="0"/>
+          <w:numId w:val="226"/>
+        </w:numPr>
+      </w:pPr>
+      <w:r>
+        <w:t>User is returned to home page</w:t>
+      </w:r>
+    </w:p>
+    <w:p>
+      <w:r>
+        <w:t>Functional Requirements and Validation:</w:t>
+      </w:r>
+    </w:p>
+    <w:p>
+      <w:pPr>
+        <w:pStyle w:val="ListParagraph"/>
+        <w:numPr>
+          <w:ilvl w:val="0"/>
           <w:numId w:val="227"/>
         </w:numPr>
       </w:pPr>
       <w:r>
-        <w:t>User clicks on “Add Student”</w:t>
+        <w:t>User cannot the same student twice. The system should treat two students as identical if they share the same first name, last name, and birth date.</w:t>
       </w:r>
     </w:p>
     <w:p>
@@ -13922,72 +14194,6 @@
         </w:numPr>
       </w:pPr>
       <w:r>
-        <w:t>User fills out form</w:t>
-      </w:r>
-    </w:p>
-    <w:p>
-      <w:pPr>
-        <w:pStyle w:val="ListParagraph"/>
-        <w:numPr>
-          <w:ilvl w:val="0"/>
-          <w:numId w:val="227"/>
-        </w:numPr>
-      </w:pPr>
-      <w:r>
-        <w:t>User submits or cancels form</w:t>
-      </w:r>
-    </w:p>
-    <w:p>
-      <w:pPr>
-        <w:pStyle w:val="ListParagraph"/>
-        <w:numPr>
-          <w:ilvl w:val="0"/>
-          <w:numId w:val="227"/>
-        </w:numPr>
-      </w:pPr>
-      <w:r>
-        <w:t>User receives feedback that student has been added</w:t>
-      </w:r>
-    </w:p>
-    <w:p>
-      <w:pPr>
-        <w:pStyle w:val="ListParagraph"/>
-        <w:numPr>
-          <w:ilvl w:val="0"/>
-          <w:numId w:val="227"/>
-        </w:numPr>
-      </w:pPr>
-      <w:r>
-        <w:t>User is returned to home page</w:t>
-      </w:r>
-    </w:p>
-    <w:p>
-      <w:r>
-        <w:lastRenderedPageBreak/>
-        <w:t>Functional Requirements and Validation:</w:t>
-      </w:r>
-    </w:p>
-    <w:p>
-      <w:pPr>
-        <w:pStyle w:val="ListParagraph"/>
-        <w:numPr>
-          <w:ilvl w:val="0"/>
-          <w:numId w:val="228"/>
-        </w:numPr>
-      </w:pPr>
-      <w:r>
-        <w:t>User cannot the same student twice. The system should treat two students as identical if they share the same first name, last name, and birth date.</w:t>
-      </w:r>
-    </w:p>
-    <w:p>
-      <w:pPr>
-        <w:pStyle w:val="ListParagraph"/>
-        <w:numPr>
-          <w:ilvl w:val="0"/>
-          <w:numId w:val="228"/>
-        </w:numPr>
-      </w:pPr>
-      <w:r>
         <w:t>Birth date should not be after current date</w:t>
       </w:r>
     </w:p>
@@ -14036,8 +14242,6 @@
       <w:r>
         <w:t>User is able to add students into the system</w:t>
       </w:r>
-      <w:bookmarkStart w:id="6" w:name="_GoBack"/>
-      <w:bookmarkEnd w:id="6"/>
     </w:p>
     <w:p>
       <w:pPr>
@@ -17196,6 +17400,7 @@
         <w:pStyle w:val="Heading1"/>
       </w:pPr>
       <w:r>
+        <w:lastRenderedPageBreak/>
         <w:t>Case Study 9: Bill Consolidation System</w:t>
       </w:r>
     </w:p>
@@ -20412,7 +20617,7 @@
         <w:pStyle w:val="ListParagraph"/>
         <w:numPr>
           <w:ilvl w:val="0"/>
-          <w:numId w:val="226"/>
+          <w:numId w:val="225"/>
         </w:numPr>
       </w:pPr>
       <w:r>
@@ -28862,7 +29067,7 @@
         <w:pStyle w:val="ListParagraph"/>
         <w:numPr>
           <w:ilvl w:val="0"/>
-          <w:numId w:val="224"/>
+          <w:numId w:val="223"/>
         </w:numPr>
       </w:pPr>
       <w:r>
@@ -28874,7 +29079,7 @@
         <w:pStyle w:val="ListParagraph"/>
         <w:numPr>
           <w:ilvl w:val="0"/>
-          <w:numId w:val="224"/>
+          <w:numId w:val="223"/>
         </w:numPr>
       </w:pPr>
       <w:r>
@@ -28886,7 +29091,7 @@
         <w:pStyle w:val="ListParagraph"/>
         <w:numPr>
           <w:ilvl w:val="0"/>
-          <w:numId w:val="224"/>
+          <w:numId w:val="223"/>
         </w:numPr>
       </w:pPr>
       <w:r>
@@ -28898,7 +29103,7 @@
         <w:pStyle w:val="ListParagraph"/>
         <w:numPr>
           <w:ilvl w:val="0"/>
-          <w:numId w:val="224"/>
+          <w:numId w:val="223"/>
         </w:numPr>
       </w:pPr>
       <w:r>
@@ -28910,7 +29115,7 @@
         <w:pStyle w:val="ListParagraph"/>
         <w:numPr>
           <w:ilvl w:val="0"/>
-          <w:numId w:val="224"/>
+          <w:numId w:val="223"/>
         </w:numPr>
       </w:pPr>
       <w:r>
@@ -28922,7 +29127,7 @@
         <w:pStyle w:val="ListParagraph"/>
         <w:numPr>
           <w:ilvl w:val="0"/>
-          <w:numId w:val="224"/>
+          <w:numId w:val="223"/>
         </w:numPr>
       </w:pPr>
       <w:r>
@@ -28934,7 +29139,7 @@
         <w:pStyle w:val="ListParagraph"/>
         <w:numPr>
           <w:ilvl w:val="0"/>
-          <w:numId w:val="224"/>
+          <w:numId w:val="223"/>
         </w:numPr>
       </w:pPr>
       <w:r>
@@ -30054,7 +30259,7 @@
         <w:pStyle w:val="ListParagraph"/>
         <w:numPr>
           <w:ilvl w:val="0"/>
-          <w:numId w:val="225"/>
+          <w:numId w:val="224"/>
         </w:numPr>
       </w:pPr>
       <w:r>
@@ -30066,7 +30271,7 @@
         <w:pStyle w:val="ListParagraph"/>
         <w:numPr>
           <w:ilvl w:val="0"/>
-          <w:numId w:val="225"/>
+          <w:numId w:val="224"/>
         </w:numPr>
       </w:pPr>
       <w:r>
@@ -36382,7 +36587,7 @@
   <w:abstractNum w:abstractNumId="44" w15:restartNumberingAfterBreak="0">
     <w:nsid w:val="138A4A91"/>
     <w:multiLevelType w:val="hybridMultilevel"/>
-    <w:tmpl w:val="7E981856"/>
+    <w:tmpl w:val="04EAF154"/>
     <w:lvl w:ilvl="0" w:tplc="3409000F">
       <w:start w:val="1"/>
       <w:numFmt w:val="decimal"/>
@@ -38014,6 +38219,92 @@
     </w:lvl>
   </w:abstractNum>
   <w:abstractNum w:abstractNumId="63" w15:restartNumberingAfterBreak="0">
+    <w:nsid w:val="21641EA9"/>
+    <w:multiLevelType w:val="hybridMultilevel"/>
+    <w:tmpl w:val="CA606784"/>
+    <w:lvl w:ilvl="0" w:tplc="3409000F">
+      <w:start w:val="1"/>
+      <w:numFmt w:val="decimal"/>
+      <w:lvlText w:val="%1."/>
+      <w:lvlJc w:val="left"/>
+      <w:pPr>
+        <w:ind w:left="720" w:hanging="360"/>
+      </w:pPr>
+    </w:lvl>
+    <w:lvl w:ilvl="1" w:tplc="34090019" w:tentative="1">
+      <w:start w:val="1"/>
+      <w:numFmt w:val="lowerLetter"/>
+      <w:lvlText w:val="%2."/>
+      <w:lvlJc w:val="left"/>
+      <w:pPr>
+        <w:ind w:left="1440" w:hanging="360"/>
+      </w:pPr>
+    </w:lvl>
+    <w:lvl w:ilvl="2" w:tplc="3409001B" w:tentative="1">
+      <w:start w:val="1"/>
+      <w:numFmt w:val="lowerRoman"/>
+      <w:lvlText w:val="%3."/>
+      <w:lvlJc w:val="right"/>
+      <w:pPr>
+        <w:ind w:left="2160" w:hanging="180"/>
+      </w:pPr>
+    </w:lvl>
+    <w:lvl w:ilvl="3" w:tplc="3409000F" w:tentative="1">
+      <w:start w:val="1"/>
+      <w:numFmt w:val="decimal"/>
+      <w:lvlText w:val="%4."/>
+      <w:lvlJc w:val="left"/>
+      <w:pPr>
+        <w:ind w:left="2880" w:hanging="360"/>
+      </w:pPr>
+    </w:lvl>
+    <w:lvl w:ilvl="4" w:tplc="34090019" w:tentative="1">
+      <w:start w:val="1"/>
+      <w:numFmt w:val="lowerLetter"/>
+      <w:lvlText w:val="%5."/>
+      <w:lvlJc w:val="left"/>
+      <w:pPr>
+        <w:ind w:left="3600" w:hanging="360"/>
+      </w:pPr>
+    </w:lvl>
+    <w:lvl w:ilvl="5" w:tplc="3409001B" w:tentative="1">
+      <w:start w:val="1"/>
+      <w:numFmt w:val="lowerRoman"/>
+      <w:lvlText w:val="%6."/>
+      <w:lvlJc w:val="right"/>
+      <w:pPr>
+        <w:ind w:left="4320" w:hanging="180"/>
+      </w:pPr>
+    </w:lvl>
+    <w:lvl w:ilvl="6" w:tplc="3409000F" w:tentative="1">
+      <w:start w:val="1"/>
+      <w:numFmt w:val="decimal"/>
+      <w:lvlText w:val="%7."/>
+      <w:lvlJc w:val="left"/>
+      <w:pPr>
+        <w:ind w:left="5040" w:hanging="360"/>
+      </w:pPr>
+    </w:lvl>
+    <w:lvl w:ilvl="7" w:tplc="34090019" w:tentative="1">
+      <w:start w:val="1"/>
+      <w:numFmt w:val="lowerLetter"/>
+      <w:lvlText w:val="%8."/>
+      <w:lvlJc w:val="left"/>
+      <w:pPr>
+        <w:ind w:left="5760" w:hanging="360"/>
+      </w:pPr>
+    </w:lvl>
+    <w:lvl w:ilvl="8" w:tplc="3409001B" w:tentative="1">
+      <w:start w:val="1"/>
+      <w:numFmt w:val="lowerRoman"/>
+      <w:lvlText w:val="%9."/>
+      <w:lvlJc w:val="right"/>
+      <w:pPr>
+        <w:ind w:left="6480" w:hanging="180"/>
+      </w:pPr>
+    </w:lvl>
+  </w:abstractNum>
+  <w:abstractNum w:abstractNumId="64" w15:restartNumberingAfterBreak="0">
     <w:nsid w:val="236D4861"/>
     <w:multiLevelType w:val="hybridMultilevel"/>
     <w:tmpl w:val="E4E25DB2"/>
@@ -38099,7 +38390,7 @@
       </w:pPr>
     </w:lvl>
   </w:abstractNum>
-  <w:abstractNum w:abstractNumId="64" w15:restartNumberingAfterBreak="0">
+  <w:abstractNum w:abstractNumId="65" w15:restartNumberingAfterBreak="0">
     <w:nsid w:val="239841A7"/>
     <w:multiLevelType w:val="hybridMultilevel"/>
     <w:tmpl w:val="E0C804C8"/>
@@ -38185,7 +38476,7 @@
       </w:pPr>
     </w:lvl>
   </w:abstractNum>
-  <w:abstractNum w:abstractNumId="65" w15:restartNumberingAfterBreak="0">
+  <w:abstractNum w:abstractNumId="66" w15:restartNumberingAfterBreak="0">
     <w:nsid w:val="24080572"/>
     <w:multiLevelType w:val="hybridMultilevel"/>
     <w:tmpl w:val="0C64B2B8"/>
@@ -38271,7 +38562,7 @@
       </w:pPr>
     </w:lvl>
   </w:abstractNum>
-  <w:abstractNum w:abstractNumId="66" w15:restartNumberingAfterBreak="0">
+  <w:abstractNum w:abstractNumId="67" w15:restartNumberingAfterBreak="0">
     <w:nsid w:val="241912E5"/>
     <w:multiLevelType w:val="hybridMultilevel"/>
     <w:tmpl w:val="B90A3AFC"/>
@@ -38357,7 +38648,7 @@
       </w:pPr>
     </w:lvl>
   </w:abstractNum>
-  <w:abstractNum w:abstractNumId="67" w15:restartNumberingAfterBreak="0">
+  <w:abstractNum w:abstractNumId="68" w15:restartNumberingAfterBreak="0">
     <w:nsid w:val="25765AE1"/>
     <w:multiLevelType w:val="hybridMultilevel"/>
     <w:tmpl w:val="4BE6450C"/>
@@ -38443,7 +38734,7 @@
       </w:pPr>
     </w:lvl>
   </w:abstractNum>
-  <w:abstractNum w:abstractNumId="68" w15:restartNumberingAfterBreak="0">
+  <w:abstractNum w:abstractNumId="69" w15:restartNumberingAfterBreak="0">
     <w:nsid w:val="25C65AC9"/>
     <w:multiLevelType w:val="hybridMultilevel"/>
     <w:tmpl w:val="1E4EF5F2"/>
@@ -38529,7 +38820,7 @@
       </w:pPr>
     </w:lvl>
   </w:abstractNum>
-  <w:abstractNum w:abstractNumId="69" w15:restartNumberingAfterBreak="0">
+  <w:abstractNum w:abstractNumId="70" w15:restartNumberingAfterBreak="0">
     <w:nsid w:val="263912F4"/>
     <w:multiLevelType w:val="hybridMultilevel"/>
     <w:tmpl w:val="CA3CFB3A"/>
@@ -38615,7 +38906,7 @@
       </w:pPr>
     </w:lvl>
   </w:abstractNum>
-  <w:abstractNum w:abstractNumId="70" w15:restartNumberingAfterBreak="0">
+  <w:abstractNum w:abstractNumId="71" w15:restartNumberingAfterBreak="0">
     <w:nsid w:val="268D3BF2"/>
     <w:multiLevelType w:val="hybridMultilevel"/>
     <w:tmpl w:val="FE908E0A"/>
@@ -38701,7 +38992,7 @@
       </w:pPr>
     </w:lvl>
   </w:abstractNum>
-  <w:abstractNum w:abstractNumId="71" w15:restartNumberingAfterBreak="0">
+  <w:abstractNum w:abstractNumId="72" w15:restartNumberingAfterBreak="0">
     <w:nsid w:val="28EC1F5D"/>
     <w:multiLevelType w:val="hybridMultilevel"/>
     <w:tmpl w:val="DC4CE134"/>
@@ -38787,7 +39078,7 @@
       </w:pPr>
     </w:lvl>
   </w:abstractNum>
-  <w:abstractNum w:abstractNumId="72" w15:restartNumberingAfterBreak="0">
+  <w:abstractNum w:abstractNumId="73" w15:restartNumberingAfterBreak="0">
     <w:nsid w:val="294B69DA"/>
     <w:multiLevelType w:val="hybridMultilevel"/>
     <w:tmpl w:val="5A84D1D4"/>
@@ -38799,95 +39090,6 @@
       <w:pPr>
         <w:ind w:left="720" w:hanging="360"/>
       </w:pPr>
-    </w:lvl>
-    <w:lvl w:ilvl="1" w:tplc="34090019" w:tentative="1">
-      <w:start w:val="1"/>
-      <w:numFmt w:val="lowerLetter"/>
-      <w:lvlText w:val="%2."/>
-      <w:lvlJc w:val="left"/>
-      <w:pPr>
-        <w:ind w:left="1440" w:hanging="360"/>
-      </w:pPr>
-    </w:lvl>
-    <w:lvl w:ilvl="2" w:tplc="3409001B" w:tentative="1">
-      <w:start w:val="1"/>
-      <w:numFmt w:val="lowerRoman"/>
-      <w:lvlText w:val="%3."/>
-      <w:lvlJc w:val="right"/>
-      <w:pPr>
-        <w:ind w:left="2160" w:hanging="180"/>
-      </w:pPr>
-    </w:lvl>
-    <w:lvl w:ilvl="3" w:tplc="3409000F" w:tentative="1">
-      <w:start w:val="1"/>
-      <w:numFmt w:val="decimal"/>
-      <w:lvlText w:val="%4."/>
-      <w:lvlJc w:val="left"/>
-      <w:pPr>
-        <w:ind w:left="2880" w:hanging="360"/>
-      </w:pPr>
-    </w:lvl>
-    <w:lvl w:ilvl="4" w:tplc="34090019" w:tentative="1">
-      <w:start w:val="1"/>
-      <w:numFmt w:val="lowerLetter"/>
-      <w:lvlText w:val="%5."/>
-      <w:lvlJc w:val="left"/>
-      <w:pPr>
-        <w:ind w:left="3600" w:hanging="360"/>
-      </w:pPr>
-    </w:lvl>
-    <w:lvl w:ilvl="5" w:tplc="3409001B" w:tentative="1">
-      <w:start w:val="1"/>
-      <w:numFmt w:val="lowerRoman"/>
-      <w:lvlText w:val="%6."/>
-      <w:lvlJc w:val="right"/>
-      <w:pPr>
-        <w:ind w:left="4320" w:hanging="180"/>
-      </w:pPr>
-    </w:lvl>
-    <w:lvl w:ilvl="6" w:tplc="3409000F" w:tentative="1">
-      <w:start w:val="1"/>
-      <w:numFmt w:val="decimal"/>
-      <w:lvlText w:val="%7."/>
-      <w:lvlJc w:val="left"/>
-      <w:pPr>
-        <w:ind w:left="5040" w:hanging="360"/>
-      </w:pPr>
-    </w:lvl>
-    <w:lvl w:ilvl="7" w:tplc="34090019" w:tentative="1">
-      <w:start w:val="1"/>
-      <w:numFmt w:val="lowerLetter"/>
-      <w:lvlText w:val="%8."/>
-      <w:lvlJc w:val="left"/>
-      <w:pPr>
-        <w:ind w:left="5760" w:hanging="360"/>
-      </w:pPr>
-    </w:lvl>
-    <w:lvl w:ilvl="8" w:tplc="3409001B" w:tentative="1">
-      <w:start w:val="1"/>
-      <w:numFmt w:val="lowerRoman"/>
-      <w:lvlText w:val="%9."/>
-      <w:lvlJc w:val="right"/>
-      <w:pPr>
-        <w:ind w:left="6480" w:hanging="180"/>
-      </w:pPr>
-    </w:lvl>
-  </w:abstractNum>
-  <w:abstractNum w:abstractNumId="73" w15:restartNumberingAfterBreak="0">
-    <w:nsid w:val="29BB2A1B"/>
-    <w:multiLevelType w:val="hybridMultilevel"/>
-    <w:tmpl w:val="99921C40"/>
-    <w:lvl w:ilvl="0" w:tplc="3409000F">
-      <w:start w:val="1"/>
-      <w:numFmt w:val="decimal"/>
-      <w:lvlText w:val="%1."/>
-      <w:lvlJc w:val="left"/>
-      <w:pPr>
-        <w:ind w:left="720" w:hanging="360"/>
-      </w:pPr>
-      <w:rPr>
-        <w:rFonts w:hint="default"/>
-      </w:rPr>
     </w:lvl>
     <w:lvl w:ilvl="1" w:tplc="34090019" w:tentative="1">
       <w:start w:val="1"/>
@@ -40253,6 +40455,92 @@
     </w:lvl>
   </w:abstractNum>
   <w:abstractNum w:abstractNumId="89" w15:restartNumberingAfterBreak="0">
+    <w:nsid w:val="34AC6FC1"/>
+    <w:multiLevelType w:val="hybridMultilevel"/>
+    <w:tmpl w:val="18828A12"/>
+    <w:lvl w:ilvl="0" w:tplc="3409000F">
+      <w:start w:val="1"/>
+      <w:numFmt w:val="decimal"/>
+      <w:lvlText w:val="%1."/>
+      <w:lvlJc w:val="left"/>
+      <w:pPr>
+        <w:ind w:left="720" w:hanging="360"/>
+      </w:pPr>
+    </w:lvl>
+    <w:lvl w:ilvl="1" w:tplc="34090019" w:tentative="1">
+      <w:start w:val="1"/>
+      <w:numFmt w:val="lowerLetter"/>
+      <w:lvlText w:val="%2."/>
+      <w:lvlJc w:val="left"/>
+      <w:pPr>
+        <w:ind w:left="1440" w:hanging="360"/>
+      </w:pPr>
+    </w:lvl>
+    <w:lvl w:ilvl="2" w:tplc="3409001B" w:tentative="1">
+      <w:start w:val="1"/>
+      <w:numFmt w:val="lowerRoman"/>
+      <w:lvlText w:val="%3."/>
+      <w:lvlJc w:val="right"/>
+      <w:pPr>
+        <w:ind w:left="2160" w:hanging="180"/>
+      </w:pPr>
+    </w:lvl>
+    <w:lvl w:ilvl="3" w:tplc="3409000F" w:tentative="1">
+      <w:start w:val="1"/>
+      <w:numFmt w:val="decimal"/>
+      <w:lvlText w:val="%4."/>
+      <w:lvlJc w:val="left"/>
+      <w:pPr>
+        <w:ind w:left="2880" w:hanging="360"/>
+      </w:pPr>
+    </w:lvl>
+    <w:lvl w:ilvl="4" w:tplc="34090019" w:tentative="1">
+      <w:start w:val="1"/>
+      <w:numFmt w:val="lowerLetter"/>
+      <w:lvlText w:val="%5."/>
+      <w:lvlJc w:val="left"/>
+      <w:pPr>
+        <w:ind w:left="3600" w:hanging="360"/>
+      </w:pPr>
+    </w:lvl>
+    <w:lvl w:ilvl="5" w:tplc="3409001B" w:tentative="1">
+      <w:start w:val="1"/>
+      <w:numFmt w:val="lowerRoman"/>
+      <w:lvlText w:val="%6."/>
+      <w:lvlJc w:val="right"/>
+      <w:pPr>
+        <w:ind w:left="4320" w:hanging="180"/>
+      </w:pPr>
+    </w:lvl>
+    <w:lvl w:ilvl="6" w:tplc="3409000F" w:tentative="1">
+      <w:start w:val="1"/>
+      <w:numFmt w:val="decimal"/>
+      <w:lvlText w:val="%7."/>
+      <w:lvlJc w:val="left"/>
+      <w:pPr>
+        <w:ind w:left="5040" w:hanging="360"/>
+      </w:pPr>
+    </w:lvl>
+    <w:lvl w:ilvl="7" w:tplc="34090019" w:tentative="1">
+      <w:start w:val="1"/>
+      <w:numFmt w:val="lowerLetter"/>
+      <w:lvlText w:val="%8."/>
+      <w:lvlJc w:val="left"/>
+      <w:pPr>
+        <w:ind w:left="5760" w:hanging="360"/>
+      </w:pPr>
+    </w:lvl>
+    <w:lvl w:ilvl="8" w:tplc="3409001B" w:tentative="1">
+      <w:start w:val="1"/>
+      <w:numFmt w:val="lowerRoman"/>
+      <w:lvlText w:val="%9."/>
+      <w:lvlJc w:val="right"/>
+      <w:pPr>
+        <w:ind w:left="6480" w:hanging="180"/>
+      </w:pPr>
+    </w:lvl>
+  </w:abstractNum>
+  <w:abstractNum w:abstractNumId="90" w15:restartNumberingAfterBreak="0">
     <w:nsid w:val="35082D62"/>
     <w:multiLevelType w:val="hybridMultilevel"/>
     <w:tmpl w:val="9FC4B5EA"/>
@@ -40338,7 +40626,7 @@
       </w:pPr>
     </w:lvl>
   </w:abstractNum>
-  <w:abstractNum w:abstractNumId="90" w15:restartNumberingAfterBreak="0">
+  <w:abstractNum w:abstractNumId="91" w15:restartNumberingAfterBreak="0">
     <w:nsid w:val="35110252"/>
     <w:multiLevelType w:val="hybridMultilevel"/>
     <w:tmpl w:val="D722F668"/>
@@ -40424,7 +40712,7 @@
       </w:pPr>
     </w:lvl>
   </w:abstractNum>
-  <w:abstractNum w:abstractNumId="91" w15:restartNumberingAfterBreak="0">
+  <w:abstractNum w:abstractNumId="92" w15:restartNumberingAfterBreak="0">
     <w:nsid w:val="35245EF8"/>
     <w:multiLevelType w:val="hybridMultilevel"/>
     <w:tmpl w:val="7CA0924A"/>
@@ -40510,7 +40798,7 @@
       </w:pPr>
     </w:lvl>
   </w:abstractNum>
-  <w:abstractNum w:abstractNumId="92" w15:restartNumberingAfterBreak="0">
+  <w:abstractNum w:abstractNumId="93" w15:restartNumberingAfterBreak="0">
     <w:nsid w:val="36C96C37"/>
     <w:multiLevelType w:val="hybridMultilevel"/>
     <w:tmpl w:val="362470E4"/>
@@ -40596,7 +40884,7 @@
       </w:pPr>
     </w:lvl>
   </w:abstractNum>
-  <w:abstractNum w:abstractNumId="93" w15:restartNumberingAfterBreak="0">
+  <w:abstractNum w:abstractNumId="94" w15:restartNumberingAfterBreak="0">
     <w:nsid w:val="37295E29"/>
     <w:multiLevelType w:val="hybridMultilevel"/>
     <w:tmpl w:val="D722F668"/>
@@ -40682,7 +40970,7 @@
       </w:pPr>
     </w:lvl>
   </w:abstractNum>
-  <w:abstractNum w:abstractNumId="94" w15:restartNumberingAfterBreak="0">
+  <w:abstractNum w:abstractNumId="95" w15:restartNumberingAfterBreak="0">
     <w:nsid w:val="377F464D"/>
     <w:multiLevelType w:val="hybridMultilevel"/>
     <w:tmpl w:val="4A48009C"/>
@@ -40768,7 +41056,7 @@
       </w:pPr>
     </w:lvl>
   </w:abstractNum>
-  <w:abstractNum w:abstractNumId="95" w15:restartNumberingAfterBreak="0">
+  <w:abstractNum w:abstractNumId="96" w15:restartNumberingAfterBreak="0">
     <w:nsid w:val="379873EF"/>
     <w:multiLevelType w:val="hybridMultilevel"/>
     <w:tmpl w:val="26EC6DB8"/>
@@ -40854,7 +41142,7 @@
       </w:pPr>
     </w:lvl>
   </w:abstractNum>
-  <w:abstractNum w:abstractNumId="96" w15:restartNumberingAfterBreak="0">
+  <w:abstractNum w:abstractNumId="97" w15:restartNumberingAfterBreak="0">
     <w:nsid w:val="3800094B"/>
     <w:multiLevelType w:val="hybridMultilevel"/>
     <w:tmpl w:val="CA0A739A"/>
@@ -40940,7 +41228,7 @@
       </w:pPr>
     </w:lvl>
   </w:abstractNum>
-  <w:abstractNum w:abstractNumId="97" w15:restartNumberingAfterBreak="0">
+  <w:abstractNum w:abstractNumId="98" w15:restartNumberingAfterBreak="0">
     <w:nsid w:val="38C63F13"/>
     <w:multiLevelType w:val="hybridMultilevel"/>
     <w:tmpl w:val="39DE46F0"/>
@@ -41026,7 +41314,7 @@
       </w:pPr>
     </w:lvl>
   </w:abstractNum>
-  <w:abstractNum w:abstractNumId="98" w15:restartNumberingAfterBreak="0">
+  <w:abstractNum w:abstractNumId="99" w15:restartNumberingAfterBreak="0">
     <w:nsid w:val="38D04B56"/>
     <w:multiLevelType w:val="hybridMultilevel"/>
     <w:tmpl w:val="D722F668"/>
@@ -41112,7 +41400,7 @@
       </w:pPr>
     </w:lvl>
   </w:abstractNum>
-  <w:abstractNum w:abstractNumId="99" w15:restartNumberingAfterBreak="0">
+  <w:abstractNum w:abstractNumId="100" w15:restartNumberingAfterBreak="0">
     <w:nsid w:val="390C5348"/>
     <w:multiLevelType w:val="hybridMultilevel"/>
     <w:tmpl w:val="4A48009C"/>
@@ -41198,7 +41486,7 @@
       </w:pPr>
     </w:lvl>
   </w:abstractNum>
-  <w:abstractNum w:abstractNumId="100" w15:restartNumberingAfterBreak="0">
+  <w:abstractNum w:abstractNumId="101" w15:restartNumberingAfterBreak="0">
     <w:nsid w:val="395D6539"/>
     <w:multiLevelType w:val="hybridMultilevel"/>
     <w:tmpl w:val="EAE027F0"/>
@@ -41284,7 +41572,7 @@
       </w:pPr>
     </w:lvl>
   </w:abstractNum>
-  <w:abstractNum w:abstractNumId="101" w15:restartNumberingAfterBreak="0">
+  <w:abstractNum w:abstractNumId="102" w15:restartNumberingAfterBreak="0">
     <w:nsid w:val="39720B20"/>
     <w:multiLevelType w:val="hybridMultilevel"/>
     <w:tmpl w:val="FC0261C8"/>
@@ -41370,7 +41658,7 @@
       </w:pPr>
     </w:lvl>
   </w:abstractNum>
-  <w:abstractNum w:abstractNumId="102" w15:restartNumberingAfterBreak="0">
+  <w:abstractNum w:abstractNumId="103" w15:restartNumberingAfterBreak="0">
     <w:nsid w:val="39A94960"/>
     <w:multiLevelType w:val="hybridMultilevel"/>
     <w:tmpl w:val="CA0A739A"/>
@@ -41456,7 +41744,7 @@
       </w:pPr>
     </w:lvl>
   </w:abstractNum>
-  <w:abstractNum w:abstractNumId="103" w15:restartNumberingAfterBreak="0">
+  <w:abstractNum w:abstractNumId="104" w15:restartNumberingAfterBreak="0">
     <w:nsid w:val="39B04617"/>
     <w:multiLevelType w:val="hybridMultilevel"/>
     <w:tmpl w:val="7E981856"/>
@@ -41542,7 +41830,7 @@
       </w:pPr>
     </w:lvl>
   </w:abstractNum>
-  <w:abstractNum w:abstractNumId="104" w15:restartNumberingAfterBreak="0">
+  <w:abstractNum w:abstractNumId="105" w15:restartNumberingAfterBreak="0">
     <w:nsid w:val="3B2E05CE"/>
     <w:multiLevelType w:val="hybridMultilevel"/>
     <w:tmpl w:val="A4FE5120"/>
@@ -41628,7 +41916,7 @@
       </w:pPr>
     </w:lvl>
   </w:abstractNum>
-  <w:abstractNum w:abstractNumId="105" w15:restartNumberingAfterBreak="0">
+  <w:abstractNum w:abstractNumId="106" w15:restartNumberingAfterBreak="0">
     <w:nsid w:val="3BB376BC"/>
     <w:multiLevelType w:val="hybridMultilevel"/>
     <w:tmpl w:val="D722F668"/>
@@ -41714,7 +42002,7 @@
       </w:pPr>
     </w:lvl>
   </w:abstractNum>
-  <w:abstractNum w:abstractNumId="106" w15:restartNumberingAfterBreak="0">
+  <w:abstractNum w:abstractNumId="107" w15:restartNumberingAfterBreak="0">
     <w:nsid w:val="3BCD5C74"/>
     <w:multiLevelType w:val="hybridMultilevel"/>
     <w:tmpl w:val="5630F18C"/>
@@ -41800,7 +42088,93 @@
       </w:pPr>
     </w:lvl>
   </w:abstractNum>
-  <w:abstractNum w:abstractNumId="107" w15:restartNumberingAfterBreak="0">
+  <w:abstractNum w:abstractNumId="108" w15:restartNumberingAfterBreak="0">
+    <w:nsid w:val="3C99768B"/>
+    <w:multiLevelType w:val="hybridMultilevel"/>
+    <w:tmpl w:val="90521B7E"/>
+    <w:lvl w:ilvl="0" w:tplc="3409000F">
+      <w:start w:val="1"/>
+      <w:numFmt w:val="decimal"/>
+      <w:lvlText w:val="%1."/>
+      <w:lvlJc w:val="left"/>
+      <w:pPr>
+        <w:ind w:left="720" w:hanging="360"/>
+      </w:pPr>
+    </w:lvl>
+    <w:lvl w:ilvl="1" w:tplc="34090019" w:tentative="1">
+      <w:start w:val="1"/>
+      <w:numFmt w:val="lowerLetter"/>
+      <w:lvlText w:val="%2."/>
+      <w:lvlJc w:val="left"/>
+      <w:pPr>
+        <w:ind w:left="1440" w:hanging="360"/>
+      </w:pPr>
+    </w:lvl>
+    <w:lvl w:ilvl="2" w:tplc="3409001B" w:tentative="1">
+      <w:start w:val="1"/>
+      <w:numFmt w:val="lowerRoman"/>
+      <w:lvlText w:val="%3."/>
+      <w:lvlJc w:val="right"/>
+      <w:pPr>
+        <w:ind w:left="2160" w:hanging="180"/>
+      </w:pPr>
+    </w:lvl>
+    <w:lvl w:ilvl="3" w:tplc="3409000F" w:tentative="1">
+      <w:start w:val="1"/>
+      <w:numFmt w:val="decimal"/>
+      <w:lvlText w:val="%4."/>
+      <w:lvlJc w:val="left"/>
+      <w:pPr>
+        <w:ind w:left="2880" w:hanging="360"/>
+      </w:pPr>
+    </w:lvl>
+    <w:lvl w:ilvl="4" w:tplc="34090019" w:tentative="1">
+      <w:start w:val="1"/>
+      <w:numFmt w:val="lowerLetter"/>
+      <w:lvlText w:val="%5."/>
+      <w:lvlJc w:val="left"/>
+      <w:pPr>
+        <w:ind w:left="3600" w:hanging="360"/>
+      </w:pPr>
+    </w:lvl>
+    <w:lvl w:ilvl="5" w:tplc="3409001B" w:tentative="1">
+      <w:start w:val="1"/>
+      <w:numFmt w:val="lowerRoman"/>
+      <w:lvlText w:val="%6."/>
+      <w:lvlJc w:val="right"/>
+      <w:pPr>
+        <w:ind w:left="4320" w:hanging="180"/>
+      </w:pPr>
+    </w:lvl>
+    <w:lvl w:ilvl="6" w:tplc="3409000F" w:tentative="1">
+      <w:start w:val="1"/>
+      <w:numFmt w:val="decimal"/>
+      <w:lvlText w:val="%7."/>
+      <w:lvlJc w:val="left"/>
+      <w:pPr>
+        <w:ind w:left="5040" w:hanging="360"/>
+      </w:pPr>
+    </w:lvl>
+    <w:lvl w:ilvl="7" w:tplc="34090019" w:tentative="1">
+      <w:start w:val="1"/>
+      <w:numFmt w:val="lowerLetter"/>
+      <w:lvlText w:val="%8."/>
+      <w:lvlJc w:val="left"/>
+      <w:pPr>
+        <w:ind w:left="5760" w:hanging="360"/>
+      </w:pPr>
+    </w:lvl>
+    <w:lvl w:ilvl="8" w:tplc="3409001B" w:tentative="1">
+      <w:start w:val="1"/>
+      <w:numFmt w:val="lowerRoman"/>
+      <w:lvlText w:val="%9."/>
+      <w:lvlJc w:val="right"/>
+      <w:pPr>
+        <w:ind w:left="6480" w:hanging="180"/>
+      </w:pPr>
+    </w:lvl>
+  </w:abstractNum>
+  <w:abstractNum w:abstractNumId="109" w15:restartNumberingAfterBreak="0">
     <w:nsid w:val="3CBA7707"/>
     <w:multiLevelType w:val="hybridMultilevel"/>
     <w:tmpl w:val="3B326A2A"/>
@@ -41886,7 +42260,7 @@
       </w:pPr>
     </w:lvl>
   </w:abstractNum>
-  <w:abstractNum w:abstractNumId="108" w15:restartNumberingAfterBreak="0">
+  <w:abstractNum w:abstractNumId="110" w15:restartNumberingAfterBreak="0">
     <w:nsid w:val="3CBE043F"/>
     <w:multiLevelType w:val="hybridMultilevel"/>
     <w:tmpl w:val="11320820"/>
@@ -41972,7 +42346,7 @@
       </w:pPr>
     </w:lvl>
   </w:abstractNum>
-  <w:abstractNum w:abstractNumId="109" w15:restartNumberingAfterBreak="0">
+  <w:abstractNum w:abstractNumId="111" w15:restartNumberingAfterBreak="0">
     <w:nsid w:val="3E0A35B9"/>
     <w:multiLevelType w:val="hybridMultilevel"/>
     <w:tmpl w:val="57968372"/>
@@ -42058,7 +42432,93 @@
       </w:pPr>
     </w:lvl>
   </w:abstractNum>
-  <w:abstractNum w:abstractNumId="110" w15:restartNumberingAfterBreak="0">
+  <w:abstractNum w:abstractNumId="112" w15:restartNumberingAfterBreak="0">
+    <w:nsid w:val="3E2D78F5"/>
+    <w:multiLevelType w:val="hybridMultilevel"/>
+    <w:tmpl w:val="35A685EA"/>
+    <w:lvl w:ilvl="0" w:tplc="3409000F">
+      <w:start w:val="1"/>
+      <w:numFmt w:val="decimal"/>
+      <w:lvlText w:val="%1."/>
+      <w:lvlJc w:val="left"/>
+      <w:pPr>
+        <w:ind w:left="720" w:hanging="360"/>
+      </w:pPr>
+    </w:lvl>
+    <w:lvl w:ilvl="1" w:tplc="34090019" w:tentative="1">
+      <w:start w:val="1"/>
+      <w:numFmt w:val="lowerLetter"/>
+      <w:lvlText w:val="%2."/>
+      <w:lvlJc w:val="left"/>
+      <w:pPr>
+        <w:ind w:left="1440" w:hanging="360"/>
+      </w:pPr>
+    </w:lvl>
+    <w:lvl w:ilvl="2" w:tplc="3409001B" w:tentative="1">
+      <w:start w:val="1"/>
+      <w:numFmt w:val="lowerRoman"/>
+      <w:lvlText w:val="%3."/>
+      <w:lvlJc w:val="right"/>
+      <w:pPr>
+        <w:ind w:left="2160" w:hanging="180"/>
+      </w:pPr>
+    </w:lvl>
+    <w:lvl w:ilvl="3" w:tplc="3409000F" w:tentative="1">
+      <w:start w:val="1"/>
+      <w:numFmt w:val="decimal"/>
+      <w:lvlText w:val="%4."/>
+      <w:lvlJc w:val="left"/>
+      <w:pPr>
+        <w:ind w:left="2880" w:hanging="360"/>
+      </w:pPr>
+    </w:lvl>
+    <w:lvl w:ilvl="4" w:tplc="34090019" w:tentative="1">
+      <w:start w:val="1"/>
+      <w:numFmt w:val="lowerLetter"/>
+      <w:lvlText w:val="%5."/>
+      <w:lvlJc w:val="left"/>
+      <w:pPr>
+        <w:ind w:left="3600" w:hanging="360"/>
+      </w:pPr>
+    </w:lvl>
+    <w:lvl w:ilvl="5" w:tplc="3409001B" w:tentative="1">
+      <w:start w:val="1"/>
+      <w:numFmt w:val="lowerRoman"/>
+      <w:lvlText w:val="%6."/>
+      <w:lvlJc w:val="right"/>
+      <w:pPr>
+        <w:ind w:left="4320" w:hanging="180"/>
+      </w:pPr>
+    </w:lvl>
+    <w:lvl w:ilvl="6" w:tplc="3409000F" w:tentative="1">
+      <w:start w:val="1"/>
+      <w:numFmt w:val="decimal"/>
+      <w:lvlText w:val="%7."/>
+      <w:lvlJc w:val="left"/>
+      <w:pPr>
+        <w:ind w:left="5040" w:hanging="360"/>
+      </w:pPr>
+    </w:lvl>
+    <w:lvl w:ilvl="7" w:tplc="34090019" w:tentative="1">
+      <w:start w:val="1"/>
+      <w:numFmt w:val="lowerLetter"/>
+      <w:lvlText w:val="%8."/>
+      <w:lvlJc w:val="left"/>
+      <w:pPr>
+        <w:ind w:left="5760" w:hanging="360"/>
+      </w:pPr>
+    </w:lvl>
+    <w:lvl w:ilvl="8" w:tplc="3409001B" w:tentative="1">
+      <w:start w:val="1"/>
+      <w:numFmt w:val="lowerRoman"/>
+      <w:lvlText w:val="%9."/>
+      <w:lvlJc w:val="right"/>
+      <w:pPr>
+        <w:ind w:left="6480" w:hanging="180"/>
+      </w:pPr>
+    </w:lvl>
+  </w:abstractNum>
+  <w:abstractNum w:abstractNumId="113" w15:restartNumberingAfterBreak="0">
     <w:nsid w:val="3E3952DC"/>
     <w:multiLevelType w:val="hybridMultilevel"/>
     <w:tmpl w:val="CA3CFB3A"/>
@@ -42144,7 +42604,7 @@
       </w:pPr>
     </w:lvl>
   </w:abstractNum>
-  <w:abstractNum w:abstractNumId="111" w15:restartNumberingAfterBreak="0">
+  <w:abstractNum w:abstractNumId="114" w15:restartNumberingAfterBreak="0">
     <w:nsid w:val="3E5460DA"/>
     <w:multiLevelType w:val="hybridMultilevel"/>
     <w:tmpl w:val="4A48009C"/>
@@ -42230,10 +42690,10 @@
       </w:pPr>
     </w:lvl>
   </w:abstractNum>
-  <w:abstractNum w:abstractNumId="112" w15:restartNumberingAfterBreak="0">
+  <w:abstractNum w:abstractNumId="115" w15:restartNumberingAfterBreak="0">
     <w:nsid w:val="3E7F53DC"/>
     <w:multiLevelType w:val="hybridMultilevel"/>
-    <w:tmpl w:val="FC0261C8"/>
+    <w:tmpl w:val="60C0FE0C"/>
     <w:lvl w:ilvl="0" w:tplc="3409000F">
       <w:start w:val="1"/>
       <w:numFmt w:val="decimal"/>
@@ -42316,7 +42776,7 @@
       </w:pPr>
     </w:lvl>
   </w:abstractNum>
-  <w:abstractNum w:abstractNumId="113" w15:restartNumberingAfterBreak="0">
+  <w:abstractNum w:abstractNumId="116" w15:restartNumberingAfterBreak="0">
     <w:nsid w:val="3EA572F3"/>
     <w:multiLevelType w:val="hybridMultilevel"/>
     <w:tmpl w:val="6FA0CBE6"/>
@@ -42402,7 +42862,93 @@
       </w:pPr>
     </w:lvl>
   </w:abstractNum>
-  <w:abstractNum w:abstractNumId="114" w15:restartNumberingAfterBreak="0">
+  <w:abstractNum w:abstractNumId="117" w15:restartNumberingAfterBreak="0">
+    <w:nsid w:val="3F473FB2"/>
+    <w:multiLevelType w:val="hybridMultilevel"/>
+    <w:tmpl w:val="04EAF154"/>
+    <w:lvl w:ilvl="0" w:tplc="3409000F">
+      <w:start w:val="1"/>
+      <w:numFmt w:val="decimal"/>
+      <w:lvlText w:val="%1."/>
+      <w:lvlJc w:val="left"/>
+      <w:pPr>
+        <w:ind w:left="720" w:hanging="360"/>
+      </w:pPr>
+    </w:lvl>
+    <w:lvl w:ilvl="1" w:tplc="34090019" w:tentative="1">
+      <w:start w:val="1"/>
+      <w:numFmt w:val="lowerLetter"/>
+      <w:lvlText w:val="%2."/>
+      <w:lvlJc w:val="left"/>
+      <w:pPr>
+        <w:ind w:left="1440" w:hanging="360"/>
+      </w:pPr>
+    </w:lvl>
+    <w:lvl w:ilvl="2" w:tplc="3409001B" w:tentative="1">
+      <w:start w:val="1"/>
+      <w:numFmt w:val="lowerRoman"/>
+      <w:lvlText w:val="%3."/>
+      <w:lvlJc w:val="right"/>
+      <w:pPr>
+        <w:ind w:left="2160" w:hanging="180"/>
+      </w:pPr>
+    </w:lvl>
+    <w:lvl w:ilvl="3" w:tplc="3409000F" w:tentative="1">
+      <w:start w:val="1"/>
+      <w:numFmt w:val="decimal"/>
+      <w:lvlText w:val="%4."/>
+      <w:lvlJc w:val="left"/>
+      <w:pPr>
+        <w:ind w:left="2880" w:hanging="360"/>
+      </w:pPr>
+    </w:lvl>
+    <w:lvl w:ilvl="4" w:tplc="34090019" w:tentative="1">
+      <w:start w:val="1"/>
+      <w:numFmt w:val="lowerLetter"/>
+      <w:lvlText w:val="%5."/>
+      <w:lvlJc w:val="left"/>
+      <w:pPr>
+        <w:ind w:left="3600" w:hanging="360"/>
+      </w:pPr>
+    </w:lvl>
+    <w:lvl w:ilvl="5" w:tplc="3409001B" w:tentative="1">
+      <w:start w:val="1"/>
+      <w:numFmt w:val="lowerRoman"/>
+      <w:lvlText w:val="%6."/>
+      <w:lvlJc w:val="right"/>
+      <w:pPr>
+        <w:ind w:left="4320" w:hanging="180"/>
+      </w:pPr>
+    </w:lvl>
+    <w:lvl w:ilvl="6" w:tplc="3409000F" w:tentative="1">
+      <w:start w:val="1"/>
+      <w:numFmt w:val="decimal"/>
+      <w:lvlText w:val="%7."/>
+      <w:lvlJc w:val="left"/>
+      <w:pPr>
+        <w:ind w:left="5040" w:hanging="360"/>
+      </w:pPr>
+    </w:lvl>
+    <w:lvl w:ilvl="7" w:tplc="34090019" w:tentative="1">
+      <w:start w:val="1"/>
+      <w:numFmt w:val="lowerLetter"/>
+      <w:lvlText w:val="%8."/>
+      <w:lvlJc w:val="left"/>
+      <w:pPr>
+        <w:ind w:left="5760" w:hanging="360"/>
+      </w:pPr>
+    </w:lvl>
+    <w:lvl w:ilvl="8" w:tplc="3409001B" w:tentative="1">
+      <w:start w:val="1"/>
+      <w:numFmt w:val="lowerRoman"/>
+      <w:lvlText w:val="%9."/>
+      <w:lvlJc w:val="right"/>
+      <w:pPr>
+        <w:ind w:left="6480" w:hanging="180"/>
+      </w:pPr>
+    </w:lvl>
+  </w:abstractNum>
+  <w:abstractNum w:abstractNumId="118" w15:restartNumberingAfterBreak="0">
     <w:nsid w:val="3F7D551D"/>
     <w:multiLevelType w:val="hybridMultilevel"/>
     <w:tmpl w:val="3B326A2A"/>
@@ -42488,7 +43034,7 @@
       </w:pPr>
     </w:lvl>
   </w:abstractNum>
-  <w:abstractNum w:abstractNumId="115" w15:restartNumberingAfterBreak="0">
+  <w:abstractNum w:abstractNumId="119" w15:restartNumberingAfterBreak="0">
     <w:nsid w:val="403E5593"/>
     <w:multiLevelType w:val="hybridMultilevel"/>
     <w:tmpl w:val="7846A44C"/>
@@ -42574,7 +43120,7 @@
       </w:pPr>
     </w:lvl>
   </w:abstractNum>
-  <w:abstractNum w:abstractNumId="116" w15:restartNumberingAfterBreak="0">
+  <w:abstractNum w:abstractNumId="120" w15:restartNumberingAfterBreak="0">
     <w:nsid w:val="40A06F03"/>
     <w:multiLevelType w:val="hybridMultilevel"/>
     <w:tmpl w:val="3B326A2A"/>
@@ -42660,7 +43206,7 @@
       </w:pPr>
     </w:lvl>
   </w:abstractNum>
-  <w:abstractNum w:abstractNumId="117" w15:restartNumberingAfterBreak="0">
+  <w:abstractNum w:abstractNumId="121" w15:restartNumberingAfterBreak="0">
     <w:nsid w:val="416928BE"/>
     <w:multiLevelType w:val="hybridMultilevel"/>
     <w:tmpl w:val="86F0281C"/>
@@ -42746,7 +43292,7 @@
       </w:pPr>
     </w:lvl>
   </w:abstractNum>
-  <w:abstractNum w:abstractNumId="118" w15:restartNumberingAfterBreak="0">
+  <w:abstractNum w:abstractNumId="122" w15:restartNumberingAfterBreak="0">
     <w:nsid w:val="4185511B"/>
     <w:multiLevelType w:val="hybridMultilevel"/>
     <w:tmpl w:val="D722F668"/>
@@ -42832,7 +43378,7 @@
       </w:pPr>
     </w:lvl>
   </w:abstractNum>
-  <w:abstractNum w:abstractNumId="119" w15:restartNumberingAfterBreak="0">
+  <w:abstractNum w:abstractNumId="123" w15:restartNumberingAfterBreak="0">
     <w:nsid w:val="42A919C0"/>
     <w:multiLevelType w:val="hybridMultilevel"/>
     <w:tmpl w:val="7E981856"/>
@@ -42918,7 +43464,7 @@
       </w:pPr>
     </w:lvl>
   </w:abstractNum>
-  <w:abstractNum w:abstractNumId="120" w15:restartNumberingAfterBreak="0">
+  <w:abstractNum w:abstractNumId="124" w15:restartNumberingAfterBreak="0">
     <w:nsid w:val="43803BF8"/>
     <w:multiLevelType w:val="hybridMultilevel"/>
     <w:tmpl w:val="FC0261C8"/>
@@ -43004,7 +43550,7 @@
       </w:pPr>
     </w:lvl>
   </w:abstractNum>
-  <w:abstractNum w:abstractNumId="121" w15:restartNumberingAfterBreak="0">
+  <w:abstractNum w:abstractNumId="125" w15:restartNumberingAfterBreak="0">
     <w:nsid w:val="44B33B85"/>
     <w:multiLevelType w:val="hybridMultilevel"/>
     <w:tmpl w:val="4288C0B4"/>
@@ -43090,7 +43636,7 @@
       </w:pPr>
     </w:lvl>
   </w:abstractNum>
-  <w:abstractNum w:abstractNumId="122" w15:restartNumberingAfterBreak="0">
+  <w:abstractNum w:abstractNumId="126" w15:restartNumberingAfterBreak="0">
     <w:nsid w:val="44C91C3C"/>
     <w:multiLevelType w:val="hybridMultilevel"/>
     <w:tmpl w:val="7E981856"/>
@@ -43176,7 +43722,7 @@
       </w:pPr>
     </w:lvl>
   </w:abstractNum>
-  <w:abstractNum w:abstractNumId="123" w15:restartNumberingAfterBreak="0">
+  <w:abstractNum w:abstractNumId="127" w15:restartNumberingAfterBreak="0">
     <w:nsid w:val="4507578D"/>
     <w:multiLevelType w:val="hybridMultilevel"/>
     <w:tmpl w:val="CF3CB7C4"/>
@@ -43262,7 +43808,7 @@
       </w:pPr>
     </w:lvl>
   </w:abstractNum>
-  <w:abstractNum w:abstractNumId="124" w15:restartNumberingAfterBreak="0">
+  <w:abstractNum w:abstractNumId="128" w15:restartNumberingAfterBreak="0">
     <w:nsid w:val="45894A3E"/>
     <w:multiLevelType w:val="hybridMultilevel"/>
     <w:tmpl w:val="50ECEE96"/>
@@ -43348,7 +43894,7 @@
       </w:pPr>
     </w:lvl>
   </w:abstractNum>
-  <w:abstractNum w:abstractNumId="125" w15:restartNumberingAfterBreak="0">
+  <w:abstractNum w:abstractNumId="129" w15:restartNumberingAfterBreak="0">
     <w:nsid w:val="467706A7"/>
     <w:multiLevelType w:val="hybridMultilevel"/>
     <w:tmpl w:val="4A48009C"/>
@@ -43434,7 +43980,7 @@
       </w:pPr>
     </w:lvl>
   </w:abstractNum>
-  <w:abstractNum w:abstractNumId="126" w15:restartNumberingAfterBreak="0">
+  <w:abstractNum w:abstractNumId="130" w15:restartNumberingAfterBreak="0">
     <w:nsid w:val="46921D29"/>
     <w:multiLevelType w:val="hybridMultilevel"/>
     <w:tmpl w:val="EF066A68"/>
@@ -43520,7 +44066,7 @@
       </w:pPr>
     </w:lvl>
   </w:abstractNum>
-  <w:abstractNum w:abstractNumId="127" w15:restartNumberingAfterBreak="0">
+  <w:abstractNum w:abstractNumId="131" w15:restartNumberingAfterBreak="0">
     <w:nsid w:val="47414B47"/>
     <w:multiLevelType w:val="hybridMultilevel"/>
     <w:tmpl w:val="CA3CFB3A"/>
@@ -43606,7 +44152,7 @@
       </w:pPr>
     </w:lvl>
   </w:abstractNum>
-  <w:abstractNum w:abstractNumId="128" w15:restartNumberingAfterBreak="0">
+  <w:abstractNum w:abstractNumId="132" w15:restartNumberingAfterBreak="0">
     <w:nsid w:val="476E7FED"/>
     <w:multiLevelType w:val="hybridMultilevel"/>
     <w:tmpl w:val="AC5EFC4E"/>
@@ -43692,7 +44238,7 @@
       </w:pPr>
     </w:lvl>
   </w:abstractNum>
-  <w:abstractNum w:abstractNumId="129" w15:restartNumberingAfterBreak="0">
+  <w:abstractNum w:abstractNumId="133" w15:restartNumberingAfterBreak="0">
     <w:nsid w:val="482615F4"/>
     <w:multiLevelType w:val="hybridMultilevel"/>
     <w:tmpl w:val="FC0261C8"/>
@@ -43778,7 +44324,7 @@
       </w:pPr>
     </w:lvl>
   </w:abstractNum>
-  <w:abstractNum w:abstractNumId="130" w15:restartNumberingAfterBreak="0">
+  <w:abstractNum w:abstractNumId="134" w15:restartNumberingAfterBreak="0">
     <w:nsid w:val="48C44807"/>
     <w:multiLevelType w:val="hybridMultilevel"/>
     <w:tmpl w:val="1E04C94C"/>
@@ -43864,7 +44410,7 @@
       </w:pPr>
     </w:lvl>
   </w:abstractNum>
-  <w:abstractNum w:abstractNumId="131" w15:restartNumberingAfterBreak="0">
+  <w:abstractNum w:abstractNumId="135" w15:restartNumberingAfterBreak="0">
     <w:nsid w:val="48CD1CD3"/>
     <w:multiLevelType w:val="hybridMultilevel"/>
     <w:tmpl w:val="F01ADF64"/>
@@ -43950,7 +44496,7 @@
       </w:pPr>
     </w:lvl>
   </w:abstractNum>
-  <w:abstractNum w:abstractNumId="132" w15:restartNumberingAfterBreak="0">
+  <w:abstractNum w:abstractNumId="136" w15:restartNumberingAfterBreak="0">
     <w:nsid w:val="49324F24"/>
     <w:multiLevelType w:val="hybridMultilevel"/>
     <w:tmpl w:val="26EC6DB8"/>
@@ -44036,7 +44582,7 @@
       </w:pPr>
     </w:lvl>
   </w:abstractNum>
-  <w:abstractNum w:abstractNumId="133" w15:restartNumberingAfterBreak="0">
+  <w:abstractNum w:abstractNumId="137" w15:restartNumberingAfterBreak="0">
     <w:nsid w:val="4A3B7566"/>
     <w:multiLevelType w:val="hybridMultilevel"/>
     <w:tmpl w:val="7E981856"/>
@@ -44122,7 +44668,7 @@
       </w:pPr>
     </w:lvl>
   </w:abstractNum>
-  <w:abstractNum w:abstractNumId="134" w15:restartNumberingAfterBreak="0">
+  <w:abstractNum w:abstractNumId="138" w15:restartNumberingAfterBreak="0">
     <w:nsid w:val="4AED1AF1"/>
     <w:multiLevelType w:val="hybridMultilevel"/>
     <w:tmpl w:val="C9B23140"/>
@@ -44208,7 +44754,7 @@
       </w:pPr>
     </w:lvl>
   </w:abstractNum>
-  <w:abstractNum w:abstractNumId="135" w15:restartNumberingAfterBreak="0">
+  <w:abstractNum w:abstractNumId="139" w15:restartNumberingAfterBreak="0">
     <w:nsid w:val="4BE011C1"/>
     <w:multiLevelType w:val="hybridMultilevel"/>
     <w:tmpl w:val="7E981856"/>
@@ -44294,7 +44840,7 @@
       </w:pPr>
     </w:lvl>
   </w:abstractNum>
-  <w:abstractNum w:abstractNumId="136" w15:restartNumberingAfterBreak="0">
+  <w:abstractNum w:abstractNumId="140" w15:restartNumberingAfterBreak="0">
     <w:nsid w:val="4C45366C"/>
     <w:multiLevelType w:val="hybridMultilevel"/>
     <w:tmpl w:val="41A02048"/>
@@ -44380,7 +44926,7 @@
       </w:pPr>
     </w:lvl>
   </w:abstractNum>
-  <w:abstractNum w:abstractNumId="137" w15:restartNumberingAfterBreak="0">
+  <w:abstractNum w:abstractNumId="141" w15:restartNumberingAfterBreak="0">
     <w:nsid w:val="4D3358B7"/>
     <w:multiLevelType w:val="hybridMultilevel"/>
     <w:tmpl w:val="362470E4"/>
@@ -44466,7 +45012,7 @@
       </w:pPr>
     </w:lvl>
   </w:abstractNum>
-  <w:abstractNum w:abstractNumId="138" w15:restartNumberingAfterBreak="0">
+  <w:abstractNum w:abstractNumId="142" w15:restartNumberingAfterBreak="0">
     <w:nsid w:val="4D516F7C"/>
     <w:multiLevelType w:val="hybridMultilevel"/>
     <w:tmpl w:val="3B326A2A"/>
@@ -44552,7 +45098,7 @@
       </w:pPr>
     </w:lvl>
   </w:abstractNum>
-  <w:abstractNum w:abstractNumId="139" w15:restartNumberingAfterBreak="0">
+  <w:abstractNum w:abstractNumId="143" w15:restartNumberingAfterBreak="0">
     <w:nsid w:val="4DB30314"/>
     <w:multiLevelType w:val="hybridMultilevel"/>
     <w:tmpl w:val="992252DE"/>
@@ -44638,7 +45184,7 @@
       </w:pPr>
     </w:lvl>
   </w:abstractNum>
-  <w:abstractNum w:abstractNumId="140" w15:restartNumberingAfterBreak="0">
+  <w:abstractNum w:abstractNumId="144" w15:restartNumberingAfterBreak="0">
     <w:nsid w:val="4F0A6F2F"/>
     <w:multiLevelType w:val="hybridMultilevel"/>
     <w:tmpl w:val="39DE46F0"/>
@@ -44724,7 +45270,7 @@
       </w:pPr>
     </w:lvl>
   </w:abstractNum>
-  <w:abstractNum w:abstractNumId="141" w15:restartNumberingAfterBreak="0">
+  <w:abstractNum w:abstractNumId="145" w15:restartNumberingAfterBreak="0">
     <w:nsid w:val="4F693353"/>
     <w:multiLevelType w:val="hybridMultilevel"/>
     <w:tmpl w:val="6A3CDF1C"/>
@@ -44810,7 +45356,7 @@
       </w:pPr>
     </w:lvl>
   </w:abstractNum>
-  <w:abstractNum w:abstractNumId="142" w15:restartNumberingAfterBreak="0">
+  <w:abstractNum w:abstractNumId="146" w15:restartNumberingAfterBreak="0">
     <w:nsid w:val="4FD5739A"/>
     <w:multiLevelType w:val="hybridMultilevel"/>
     <w:tmpl w:val="818A2A04"/>
@@ -44896,7 +45442,7 @@
       </w:pPr>
     </w:lvl>
   </w:abstractNum>
-  <w:abstractNum w:abstractNumId="143" w15:restartNumberingAfterBreak="0">
+  <w:abstractNum w:abstractNumId="147" w15:restartNumberingAfterBreak="0">
     <w:nsid w:val="507C7D21"/>
     <w:multiLevelType w:val="hybridMultilevel"/>
     <w:tmpl w:val="2DA80FAA"/>
@@ -44982,7 +45528,7 @@
       </w:pPr>
     </w:lvl>
   </w:abstractNum>
-  <w:abstractNum w:abstractNumId="144" w15:restartNumberingAfterBreak="0">
+  <w:abstractNum w:abstractNumId="148" w15:restartNumberingAfterBreak="0">
     <w:nsid w:val="50E05573"/>
     <w:multiLevelType w:val="hybridMultilevel"/>
     <w:tmpl w:val="BE507BB4"/>
@@ -45068,7 +45614,7 @@
       </w:pPr>
     </w:lvl>
   </w:abstractNum>
-  <w:abstractNum w:abstractNumId="145" w15:restartNumberingAfterBreak="0">
+  <w:abstractNum w:abstractNumId="149" w15:restartNumberingAfterBreak="0">
     <w:nsid w:val="514769B8"/>
     <w:multiLevelType w:val="hybridMultilevel"/>
     <w:tmpl w:val="3B326A2A"/>
@@ -45154,7 +45700,7 @@
       </w:pPr>
     </w:lvl>
   </w:abstractNum>
-  <w:abstractNum w:abstractNumId="146" w15:restartNumberingAfterBreak="0">
+  <w:abstractNum w:abstractNumId="150" w15:restartNumberingAfterBreak="0">
     <w:nsid w:val="51586877"/>
     <w:multiLevelType w:val="hybridMultilevel"/>
     <w:tmpl w:val="7E981856"/>
@@ -45240,7 +45786,7 @@
       </w:pPr>
     </w:lvl>
   </w:abstractNum>
-  <w:abstractNum w:abstractNumId="147" w15:restartNumberingAfterBreak="0">
+  <w:abstractNum w:abstractNumId="151" w15:restartNumberingAfterBreak="0">
     <w:nsid w:val="51724492"/>
     <w:multiLevelType w:val="hybridMultilevel"/>
     <w:tmpl w:val="CA3CFB3A"/>
@@ -45326,7 +45872,7 @@
       </w:pPr>
     </w:lvl>
   </w:abstractNum>
-  <w:abstractNum w:abstractNumId="148" w15:restartNumberingAfterBreak="0">
+  <w:abstractNum w:abstractNumId="152" w15:restartNumberingAfterBreak="0">
     <w:nsid w:val="51E329EF"/>
     <w:multiLevelType w:val="hybridMultilevel"/>
     <w:tmpl w:val="1FFC6CFE"/>
@@ -45412,7 +45958,7 @@
       </w:pPr>
     </w:lvl>
   </w:abstractNum>
-  <w:abstractNum w:abstractNumId="149" w15:restartNumberingAfterBreak="0">
+  <w:abstractNum w:abstractNumId="153" w15:restartNumberingAfterBreak="0">
     <w:nsid w:val="54783843"/>
     <w:multiLevelType w:val="hybridMultilevel"/>
     <w:tmpl w:val="20A83DC4"/>
@@ -45498,7 +46044,7 @@
       </w:pPr>
     </w:lvl>
   </w:abstractNum>
-  <w:abstractNum w:abstractNumId="150" w15:restartNumberingAfterBreak="0">
+  <w:abstractNum w:abstractNumId="154" w15:restartNumberingAfterBreak="0">
     <w:nsid w:val="547D1451"/>
     <w:multiLevelType w:val="hybridMultilevel"/>
     <w:tmpl w:val="45F06932"/>
@@ -45584,7 +46130,7 @@
       </w:pPr>
     </w:lvl>
   </w:abstractNum>
-  <w:abstractNum w:abstractNumId="151" w15:restartNumberingAfterBreak="0">
+  <w:abstractNum w:abstractNumId="155" w15:restartNumberingAfterBreak="0">
     <w:nsid w:val="55487EC3"/>
     <w:multiLevelType w:val="hybridMultilevel"/>
     <w:tmpl w:val="A4FE5120"/>
@@ -45670,7 +46216,7 @@
       </w:pPr>
     </w:lvl>
   </w:abstractNum>
-  <w:abstractNum w:abstractNumId="152" w15:restartNumberingAfterBreak="0">
+  <w:abstractNum w:abstractNumId="156" w15:restartNumberingAfterBreak="0">
     <w:nsid w:val="569A2634"/>
     <w:multiLevelType w:val="hybridMultilevel"/>
     <w:tmpl w:val="7E981856"/>
@@ -45756,7 +46302,7 @@
       </w:pPr>
     </w:lvl>
   </w:abstractNum>
-  <w:abstractNum w:abstractNumId="153" w15:restartNumberingAfterBreak="0">
+  <w:abstractNum w:abstractNumId="157" w15:restartNumberingAfterBreak="0">
     <w:nsid w:val="56B40E31"/>
     <w:multiLevelType w:val="hybridMultilevel"/>
     <w:tmpl w:val="63BA7306"/>
@@ -45842,7 +46388,7 @@
       </w:pPr>
     </w:lvl>
   </w:abstractNum>
-  <w:abstractNum w:abstractNumId="154" w15:restartNumberingAfterBreak="0">
+  <w:abstractNum w:abstractNumId="158" w15:restartNumberingAfterBreak="0">
     <w:nsid w:val="5767495D"/>
     <w:multiLevelType w:val="hybridMultilevel"/>
     <w:tmpl w:val="D722F668"/>
@@ -45928,7 +46474,7 @@
       </w:pPr>
     </w:lvl>
   </w:abstractNum>
-  <w:abstractNum w:abstractNumId="155" w15:restartNumberingAfterBreak="0">
+  <w:abstractNum w:abstractNumId="159" w15:restartNumberingAfterBreak="0">
     <w:nsid w:val="5850427C"/>
     <w:multiLevelType w:val="hybridMultilevel"/>
     <w:tmpl w:val="A0AEBA72"/>
@@ -46014,7 +46560,7 @@
       </w:pPr>
     </w:lvl>
   </w:abstractNum>
-  <w:abstractNum w:abstractNumId="156" w15:restartNumberingAfterBreak="0">
+  <w:abstractNum w:abstractNumId="160" w15:restartNumberingAfterBreak="0">
     <w:nsid w:val="5A344DC3"/>
     <w:multiLevelType w:val="hybridMultilevel"/>
     <w:tmpl w:val="7E981856"/>
@@ -46100,7 +46646,7 @@
       </w:pPr>
     </w:lvl>
   </w:abstractNum>
-  <w:abstractNum w:abstractNumId="157" w15:restartNumberingAfterBreak="0">
+  <w:abstractNum w:abstractNumId="161" w15:restartNumberingAfterBreak="0">
     <w:nsid w:val="5A5668FC"/>
     <w:multiLevelType w:val="hybridMultilevel"/>
     <w:tmpl w:val="2DA80FAA"/>
@@ -46186,7 +46732,7 @@
       </w:pPr>
     </w:lvl>
   </w:abstractNum>
-  <w:abstractNum w:abstractNumId="158" w15:restartNumberingAfterBreak="0">
+  <w:abstractNum w:abstractNumId="162" w15:restartNumberingAfterBreak="0">
     <w:nsid w:val="5BA76AAF"/>
     <w:multiLevelType w:val="hybridMultilevel"/>
     <w:tmpl w:val="103C191C"/>
@@ -46272,7 +46818,7 @@
       </w:pPr>
     </w:lvl>
   </w:abstractNum>
-  <w:abstractNum w:abstractNumId="159" w15:restartNumberingAfterBreak="0">
+  <w:abstractNum w:abstractNumId="163" w15:restartNumberingAfterBreak="0">
     <w:nsid w:val="5DB711A7"/>
     <w:multiLevelType w:val="hybridMultilevel"/>
     <w:tmpl w:val="D722F668"/>
@@ -46358,7 +46904,7 @@
       </w:pPr>
     </w:lvl>
   </w:abstractNum>
-  <w:abstractNum w:abstractNumId="160" w15:restartNumberingAfterBreak="0">
+  <w:abstractNum w:abstractNumId="164" w15:restartNumberingAfterBreak="0">
     <w:nsid w:val="5E460063"/>
     <w:multiLevelType w:val="hybridMultilevel"/>
     <w:tmpl w:val="CA3CFB3A"/>
@@ -46444,7 +46990,7 @@
       </w:pPr>
     </w:lvl>
   </w:abstractNum>
-  <w:abstractNum w:abstractNumId="161" w15:restartNumberingAfterBreak="0">
+  <w:abstractNum w:abstractNumId="165" w15:restartNumberingAfterBreak="0">
     <w:nsid w:val="5E9B3342"/>
     <w:multiLevelType w:val="hybridMultilevel"/>
     <w:tmpl w:val="7E981856"/>
@@ -46530,7 +47076,7 @@
       </w:pPr>
     </w:lvl>
   </w:abstractNum>
-  <w:abstractNum w:abstractNumId="162" w15:restartNumberingAfterBreak="0">
+  <w:abstractNum w:abstractNumId="166" w15:restartNumberingAfterBreak="0">
     <w:nsid w:val="5EE24397"/>
     <w:multiLevelType w:val="hybridMultilevel"/>
     <w:tmpl w:val="3B326A2A"/>
@@ -46616,7 +47162,7 @@
       </w:pPr>
     </w:lvl>
   </w:abstractNum>
-  <w:abstractNum w:abstractNumId="163" w15:restartNumberingAfterBreak="0">
+  <w:abstractNum w:abstractNumId="167" w15:restartNumberingAfterBreak="0">
     <w:nsid w:val="5EE3044B"/>
     <w:multiLevelType w:val="hybridMultilevel"/>
     <w:tmpl w:val="7E981856"/>
@@ -46702,7 +47248,7 @@
       </w:pPr>
     </w:lvl>
   </w:abstractNum>
-  <w:abstractNum w:abstractNumId="164" w15:restartNumberingAfterBreak="0">
+  <w:abstractNum w:abstractNumId="168" w15:restartNumberingAfterBreak="0">
     <w:nsid w:val="61F65AA1"/>
     <w:multiLevelType w:val="hybridMultilevel"/>
     <w:tmpl w:val="7E981856"/>
@@ -46788,10 +47334,10 @@
       </w:pPr>
     </w:lvl>
   </w:abstractNum>
-  <w:abstractNum w:abstractNumId="165" w15:restartNumberingAfterBreak="0">
+  <w:abstractNum w:abstractNumId="169" w15:restartNumberingAfterBreak="0">
     <w:nsid w:val="622D21A4"/>
     <w:multiLevelType w:val="hybridMultilevel"/>
-    <w:tmpl w:val="D722F668"/>
+    <w:tmpl w:val="90521B7E"/>
     <w:lvl w:ilvl="0" w:tplc="3409000F">
       <w:start w:val="1"/>
       <w:numFmt w:val="decimal"/>
@@ -46874,7 +47420,7 @@
       </w:pPr>
     </w:lvl>
   </w:abstractNum>
-  <w:abstractNum w:abstractNumId="166" w15:restartNumberingAfterBreak="0">
+  <w:abstractNum w:abstractNumId="170" w15:restartNumberingAfterBreak="0">
     <w:nsid w:val="622D296A"/>
     <w:multiLevelType w:val="hybridMultilevel"/>
     <w:tmpl w:val="D722F668"/>
@@ -46960,7 +47506,7 @@
       </w:pPr>
     </w:lvl>
   </w:abstractNum>
-  <w:abstractNum w:abstractNumId="167" w15:restartNumberingAfterBreak="0">
+  <w:abstractNum w:abstractNumId="171" w15:restartNumberingAfterBreak="0">
     <w:nsid w:val="62F63F51"/>
     <w:multiLevelType w:val="hybridMultilevel"/>
     <w:tmpl w:val="7E981856"/>
@@ -47046,7 +47592,7 @@
       </w:pPr>
     </w:lvl>
   </w:abstractNum>
-  <w:abstractNum w:abstractNumId="168" w15:restartNumberingAfterBreak="0">
+  <w:abstractNum w:abstractNumId="172" w15:restartNumberingAfterBreak="0">
     <w:nsid w:val="63207CAA"/>
     <w:multiLevelType w:val="hybridMultilevel"/>
     <w:tmpl w:val="BC80EB8E"/>
@@ -47132,7 +47678,7 @@
       </w:pPr>
     </w:lvl>
   </w:abstractNum>
-  <w:abstractNum w:abstractNumId="169" w15:restartNumberingAfterBreak="0">
+  <w:abstractNum w:abstractNumId="173" w15:restartNumberingAfterBreak="0">
     <w:nsid w:val="636439AC"/>
     <w:multiLevelType w:val="hybridMultilevel"/>
     <w:tmpl w:val="C9B23140"/>
@@ -47218,7 +47764,7 @@
       </w:pPr>
     </w:lvl>
   </w:abstractNum>
-  <w:abstractNum w:abstractNumId="170" w15:restartNumberingAfterBreak="0">
+  <w:abstractNum w:abstractNumId="174" w15:restartNumberingAfterBreak="0">
     <w:nsid w:val="63F2159E"/>
     <w:multiLevelType w:val="hybridMultilevel"/>
     <w:tmpl w:val="7E981856"/>
@@ -47304,7 +47850,93 @@
       </w:pPr>
     </w:lvl>
   </w:abstractNum>
-  <w:abstractNum w:abstractNumId="171" w15:restartNumberingAfterBreak="0">
+  <w:abstractNum w:abstractNumId="175" w15:restartNumberingAfterBreak="0">
+    <w:nsid w:val="64142AB0"/>
+    <w:multiLevelType w:val="hybridMultilevel"/>
+    <w:tmpl w:val="C9D477B4"/>
+    <w:lvl w:ilvl="0" w:tplc="3409000F">
+      <w:start w:val="1"/>
+      <w:numFmt w:val="decimal"/>
+      <w:lvlText w:val="%1."/>
+      <w:lvlJc w:val="left"/>
+      <w:pPr>
+        <w:ind w:left="720" w:hanging="360"/>
+      </w:pPr>
+    </w:lvl>
+    <w:lvl w:ilvl="1" w:tplc="34090019" w:tentative="1">
+      <w:start w:val="1"/>
+      <w:numFmt w:val="lowerLetter"/>
+      <w:lvlText w:val="%2."/>
+      <w:lvlJc w:val="left"/>
+      <w:pPr>
+        <w:ind w:left="1440" w:hanging="360"/>
+      </w:pPr>
+    </w:lvl>
+    <w:lvl w:ilvl="2" w:tplc="3409001B" w:tentative="1">
+      <w:start w:val="1"/>
+      <w:numFmt w:val="lowerRoman"/>
+      <w:lvlText w:val="%3."/>
+      <w:lvlJc w:val="right"/>
+      <w:pPr>
+        <w:ind w:left="2160" w:hanging="180"/>
+      </w:pPr>
+    </w:lvl>
+    <w:lvl w:ilvl="3" w:tplc="3409000F" w:tentative="1">
+      <w:start w:val="1"/>
+      <w:numFmt w:val="decimal"/>
+      <w:lvlText w:val="%4."/>
+      <w:lvlJc w:val="left"/>
+      <w:pPr>
+        <w:ind w:left="2880" w:hanging="360"/>
+      </w:pPr>
+    </w:lvl>
+    <w:lvl w:ilvl="4" w:tplc="34090019" w:tentative="1">
+      <w:start w:val="1"/>
+      <w:numFmt w:val="lowerLetter"/>
+      <w:lvlText w:val="%5."/>
+      <w:lvlJc w:val="left"/>
+      <w:pPr>
+        <w:ind w:left="3600" w:hanging="360"/>
+      </w:pPr>
+    </w:lvl>
+    <w:lvl w:ilvl="5" w:tplc="3409001B" w:tentative="1">
+      <w:start w:val="1"/>
+      <w:numFmt w:val="lowerRoman"/>
+      <w:lvlText w:val="%6."/>
+      <w:lvlJc w:val="right"/>
+      <w:pPr>
+        <w:ind w:left="4320" w:hanging="180"/>
+      </w:pPr>
+    </w:lvl>
+    <w:lvl w:ilvl="6" w:tplc="3409000F" w:tentative="1">
+      <w:start w:val="1"/>
+      <w:numFmt w:val="decimal"/>
+      <w:lvlText w:val="%7."/>
+      <w:lvlJc w:val="left"/>
+      <w:pPr>
+        <w:ind w:left="5040" w:hanging="360"/>
+      </w:pPr>
+    </w:lvl>
+    <w:lvl w:ilvl="7" w:tplc="34090019" w:tentative="1">
+      <w:start w:val="1"/>
+      <w:numFmt w:val="lowerLetter"/>
+      <w:lvlText w:val="%8."/>
+      <w:lvlJc w:val="left"/>
+      <w:pPr>
+        <w:ind w:left="5760" w:hanging="360"/>
+      </w:pPr>
+    </w:lvl>
+    <w:lvl w:ilvl="8" w:tplc="3409001B" w:tentative="1">
+      <w:start w:val="1"/>
+      <w:numFmt w:val="lowerRoman"/>
+      <w:lvlText w:val="%9."/>
+      <w:lvlJc w:val="right"/>
+      <w:pPr>
+        <w:ind w:left="6480" w:hanging="180"/>
+      </w:pPr>
+    </w:lvl>
+  </w:abstractNum>
+  <w:abstractNum w:abstractNumId="176" w15:restartNumberingAfterBreak="0">
     <w:nsid w:val="64543FCF"/>
     <w:multiLevelType w:val="hybridMultilevel"/>
     <w:tmpl w:val="7E981856"/>
@@ -47390,7 +48022,7 @@
       </w:pPr>
     </w:lvl>
   </w:abstractNum>
-  <w:abstractNum w:abstractNumId="172" w15:restartNumberingAfterBreak="0">
+  <w:abstractNum w:abstractNumId="177" w15:restartNumberingAfterBreak="0">
     <w:nsid w:val="648F09B3"/>
     <w:multiLevelType w:val="hybridMultilevel"/>
     <w:tmpl w:val="10FA8DE0"/>
@@ -47476,7 +48108,7 @@
       </w:pPr>
     </w:lvl>
   </w:abstractNum>
-  <w:abstractNum w:abstractNumId="173" w15:restartNumberingAfterBreak="0">
+  <w:abstractNum w:abstractNumId="178" w15:restartNumberingAfterBreak="0">
     <w:nsid w:val="65C6377F"/>
     <w:multiLevelType w:val="hybridMultilevel"/>
     <w:tmpl w:val="6EC8881A"/>
@@ -47562,7 +48194,7 @@
       </w:pPr>
     </w:lvl>
   </w:abstractNum>
-  <w:abstractNum w:abstractNumId="174" w15:restartNumberingAfterBreak="0">
+  <w:abstractNum w:abstractNumId="179" w15:restartNumberingAfterBreak="0">
     <w:nsid w:val="65CA3024"/>
     <w:multiLevelType w:val="hybridMultilevel"/>
     <w:tmpl w:val="FFF26B68"/>
@@ -47648,7 +48280,7 @@
       </w:pPr>
     </w:lvl>
   </w:abstractNum>
-  <w:abstractNum w:abstractNumId="175" w15:restartNumberingAfterBreak="0">
+  <w:abstractNum w:abstractNumId="180" w15:restartNumberingAfterBreak="0">
     <w:nsid w:val="65FB12EC"/>
     <w:multiLevelType w:val="hybridMultilevel"/>
     <w:tmpl w:val="39DE46F0"/>
@@ -47734,7 +48366,7 @@
       </w:pPr>
     </w:lvl>
   </w:abstractNum>
-  <w:abstractNum w:abstractNumId="176" w15:restartNumberingAfterBreak="0">
+  <w:abstractNum w:abstractNumId="181" w15:restartNumberingAfterBreak="0">
     <w:nsid w:val="664E7F24"/>
     <w:multiLevelType w:val="hybridMultilevel"/>
     <w:tmpl w:val="A9107F24"/>
@@ -47820,7 +48452,7 @@
       </w:pPr>
     </w:lvl>
   </w:abstractNum>
-  <w:abstractNum w:abstractNumId="177" w15:restartNumberingAfterBreak="0">
+  <w:abstractNum w:abstractNumId="182" w15:restartNumberingAfterBreak="0">
     <w:nsid w:val="66A059A8"/>
     <w:multiLevelType w:val="hybridMultilevel"/>
     <w:tmpl w:val="B12099E8"/>
@@ -47906,7 +48538,7 @@
       </w:pPr>
     </w:lvl>
   </w:abstractNum>
-  <w:abstractNum w:abstractNumId="178" w15:restartNumberingAfterBreak="0">
+  <w:abstractNum w:abstractNumId="183" w15:restartNumberingAfterBreak="0">
     <w:nsid w:val="672003E5"/>
     <w:multiLevelType w:val="hybridMultilevel"/>
     <w:tmpl w:val="113A4BD2"/>
@@ -47992,7 +48624,7 @@
       </w:pPr>
     </w:lvl>
   </w:abstractNum>
-  <w:abstractNum w:abstractNumId="179" w15:restartNumberingAfterBreak="0">
+  <w:abstractNum w:abstractNumId="184" w15:restartNumberingAfterBreak="0">
     <w:nsid w:val="67CE040C"/>
     <w:multiLevelType w:val="hybridMultilevel"/>
     <w:tmpl w:val="7A86FAF4"/>
@@ -48078,7 +48710,7 @@
       </w:pPr>
     </w:lvl>
   </w:abstractNum>
-  <w:abstractNum w:abstractNumId="180" w15:restartNumberingAfterBreak="0">
+  <w:abstractNum w:abstractNumId="185" w15:restartNumberingAfterBreak="0">
     <w:nsid w:val="68ED093D"/>
     <w:multiLevelType w:val="hybridMultilevel"/>
     <w:tmpl w:val="190655F8"/>
@@ -48164,7 +48796,7 @@
       </w:pPr>
     </w:lvl>
   </w:abstractNum>
-  <w:abstractNum w:abstractNumId="181" w15:restartNumberingAfterBreak="0">
+  <w:abstractNum w:abstractNumId="186" w15:restartNumberingAfterBreak="0">
     <w:nsid w:val="6B2953E7"/>
     <w:multiLevelType w:val="hybridMultilevel"/>
     <w:tmpl w:val="3B326A2A"/>
@@ -48250,7 +48882,7 @@
       </w:pPr>
     </w:lvl>
   </w:abstractNum>
-  <w:abstractNum w:abstractNumId="182" w15:restartNumberingAfterBreak="0">
+  <w:abstractNum w:abstractNumId="187" w15:restartNumberingAfterBreak="0">
     <w:nsid w:val="6B4A53F6"/>
     <w:multiLevelType w:val="hybridMultilevel"/>
     <w:tmpl w:val="3B326A2A"/>
@@ -48336,7 +48968,7 @@
       </w:pPr>
     </w:lvl>
   </w:abstractNum>
-  <w:abstractNum w:abstractNumId="183" w15:restartNumberingAfterBreak="0">
+  <w:abstractNum w:abstractNumId="188" w15:restartNumberingAfterBreak="0">
     <w:nsid w:val="6D2E4B06"/>
     <w:multiLevelType w:val="hybridMultilevel"/>
     <w:tmpl w:val="E634F40C"/>
@@ -48422,7 +49054,7 @@
       </w:pPr>
     </w:lvl>
   </w:abstractNum>
-  <w:abstractNum w:abstractNumId="184" w15:restartNumberingAfterBreak="0">
+  <w:abstractNum w:abstractNumId="189" w15:restartNumberingAfterBreak="0">
     <w:nsid w:val="6D3732C6"/>
     <w:multiLevelType w:val="hybridMultilevel"/>
     <w:tmpl w:val="7A86FAF4"/>
@@ -48508,7 +49140,7 @@
       </w:pPr>
     </w:lvl>
   </w:abstractNum>
-  <w:abstractNum w:abstractNumId="185" w15:restartNumberingAfterBreak="0">
+  <w:abstractNum w:abstractNumId="190" w15:restartNumberingAfterBreak="0">
     <w:nsid w:val="6D80068F"/>
     <w:multiLevelType w:val="hybridMultilevel"/>
     <w:tmpl w:val="B4325B36"/>
@@ -48594,7 +49226,7 @@
       </w:pPr>
     </w:lvl>
   </w:abstractNum>
-  <w:abstractNum w:abstractNumId="186" w15:restartNumberingAfterBreak="0">
+  <w:abstractNum w:abstractNumId="191" w15:restartNumberingAfterBreak="0">
     <w:nsid w:val="6DFC3E28"/>
     <w:multiLevelType w:val="hybridMultilevel"/>
     <w:tmpl w:val="4A48009C"/>
@@ -48680,7 +49312,7 @@
       </w:pPr>
     </w:lvl>
   </w:abstractNum>
-  <w:abstractNum w:abstractNumId="187" w15:restartNumberingAfterBreak="0">
+  <w:abstractNum w:abstractNumId="192" w15:restartNumberingAfterBreak="0">
     <w:nsid w:val="6E8C4E01"/>
     <w:multiLevelType w:val="hybridMultilevel"/>
     <w:tmpl w:val="7376EEA0"/>
@@ -48766,7 +49398,7 @@
       </w:pPr>
     </w:lvl>
   </w:abstractNum>
-  <w:abstractNum w:abstractNumId="188" w15:restartNumberingAfterBreak="0">
+  <w:abstractNum w:abstractNumId="193" w15:restartNumberingAfterBreak="0">
     <w:nsid w:val="6E8E113E"/>
     <w:multiLevelType w:val="hybridMultilevel"/>
     <w:tmpl w:val="CA3CFB3A"/>
@@ -48852,7 +49484,7 @@
       </w:pPr>
     </w:lvl>
   </w:abstractNum>
-  <w:abstractNum w:abstractNumId="189" w15:restartNumberingAfterBreak="0">
+  <w:abstractNum w:abstractNumId="194" w15:restartNumberingAfterBreak="0">
     <w:nsid w:val="6EA27A6D"/>
     <w:multiLevelType w:val="hybridMultilevel"/>
     <w:tmpl w:val="E576A422"/>
@@ -48965,7 +49597,7 @@
       </w:rPr>
     </w:lvl>
   </w:abstractNum>
-  <w:abstractNum w:abstractNumId="190" w15:restartNumberingAfterBreak="0">
+  <w:abstractNum w:abstractNumId="195" w15:restartNumberingAfterBreak="0">
     <w:nsid w:val="6EAB5A71"/>
     <w:multiLevelType w:val="hybridMultilevel"/>
     <w:tmpl w:val="CEC4C392"/>
@@ -49051,7 +49683,7 @@
       </w:pPr>
     </w:lvl>
   </w:abstractNum>
-  <w:abstractNum w:abstractNumId="191" w15:restartNumberingAfterBreak="0">
+  <w:abstractNum w:abstractNumId="196" w15:restartNumberingAfterBreak="0">
     <w:nsid w:val="6F247A72"/>
     <w:multiLevelType w:val="hybridMultilevel"/>
     <w:tmpl w:val="739EDEC8"/>
@@ -49137,7 +49769,7 @@
       </w:pPr>
     </w:lvl>
   </w:abstractNum>
-  <w:abstractNum w:abstractNumId="192" w15:restartNumberingAfterBreak="0">
+  <w:abstractNum w:abstractNumId="197" w15:restartNumberingAfterBreak="0">
     <w:nsid w:val="6F5C7500"/>
     <w:multiLevelType w:val="hybridMultilevel"/>
     <w:tmpl w:val="0F1E5668"/>
@@ -49223,7 +49855,7 @@
       </w:pPr>
     </w:lvl>
   </w:abstractNum>
-  <w:abstractNum w:abstractNumId="193" w15:restartNumberingAfterBreak="0">
+  <w:abstractNum w:abstractNumId="198" w15:restartNumberingAfterBreak="0">
     <w:nsid w:val="70652D5E"/>
     <w:multiLevelType w:val="hybridMultilevel"/>
     <w:tmpl w:val="D722F668"/>
@@ -49309,7 +49941,7 @@
       </w:pPr>
     </w:lvl>
   </w:abstractNum>
-  <w:abstractNum w:abstractNumId="194" w15:restartNumberingAfterBreak="0">
+  <w:abstractNum w:abstractNumId="199" w15:restartNumberingAfterBreak="0">
     <w:nsid w:val="70E72C3D"/>
     <w:multiLevelType w:val="hybridMultilevel"/>
     <w:tmpl w:val="26142AFE"/>
@@ -49395,7 +50027,7 @@
       </w:pPr>
     </w:lvl>
   </w:abstractNum>
-  <w:abstractNum w:abstractNumId="195" w15:restartNumberingAfterBreak="0">
+  <w:abstractNum w:abstractNumId="200" w15:restartNumberingAfterBreak="0">
     <w:nsid w:val="71731354"/>
     <w:multiLevelType w:val="hybridMultilevel"/>
     <w:tmpl w:val="7E981856"/>
@@ -49481,7 +50113,93 @@
       </w:pPr>
     </w:lvl>
   </w:abstractNum>
-  <w:abstractNum w:abstractNumId="196" w15:restartNumberingAfterBreak="0">
+  <w:abstractNum w:abstractNumId="201" w15:restartNumberingAfterBreak="0">
+    <w:nsid w:val="718310D0"/>
+    <w:multiLevelType w:val="hybridMultilevel"/>
+    <w:tmpl w:val="60C0FE0C"/>
+    <w:lvl w:ilvl="0" w:tplc="3409000F">
+      <w:start w:val="1"/>
+      <w:numFmt w:val="decimal"/>
+      <w:lvlText w:val="%1."/>
+      <w:lvlJc w:val="left"/>
+      <w:pPr>
+        <w:ind w:left="720" w:hanging="360"/>
+      </w:pPr>
+    </w:lvl>
+    <w:lvl w:ilvl="1" w:tplc="34090019" w:tentative="1">
+      <w:start w:val="1"/>
+      <w:numFmt w:val="lowerLetter"/>
+      <w:lvlText w:val="%2."/>
+      <w:lvlJc w:val="left"/>
+      <w:pPr>
+        <w:ind w:left="1440" w:hanging="360"/>
+      </w:pPr>
+    </w:lvl>
+    <w:lvl w:ilvl="2" w:tplc="3409001B" w:tentative="1">
+      <w:start w:val="1"/>
+      <w:numFmt w:val="lowerRoman"/>
+      <w:lvlText w:val="%3."/>
+      <w:lvlJc w:val="right"/>
+      <w:pPr>
+        <w:ind w:left="2160" w:hanging="180"/>
+      </w:pPr>
+    </w:lvl>
+    <w:lvl w:ilvl="3" w:tplc="3409000F" w:tentative="1">
+      <w:start w:val="1"/>
+      <w:numFmt w:val="decimal"/>
+      <w:lvlText w:val="%4."/>
+      <w:lvlJc w:val="left"/>
+      <w:pPr>
+        <w:ind w:left="2880" w:hanging="360"/>
+      </w:pPr>
+    </w:lvl>
+    <w:lvl w:ilvl="4" w:tplc="34090019" w:tentative="1">
+      <w:start w:val="1"/>
+      <w:numFmt w:val="lowerLetter"/>
+      <w:lvlText w:val="%5."/>
+      <w:lvlJc w:val="left"/>
+      <w:pPr>
+        <w:ind w:left="3600" w:hanging="360"/>
+      </w:pPr>
+    </w:lvl>
+    <w:lvl w:ilvl="5" w:tplc="3409001B" w:tentative="1">
+      <w:start w:val="1"/>
+      <w:numFmt w:val="lowerRoman"/>
+      <w:lvlText w:val="%6."/>
+      <w:lvlJc w:val="right"/>
+      <w:pPr>
+        <w:ind w:left="4320" w:hanging="180"/>
+      </w:pPr>
+    </w:lvl>
+    <w:lvl w:ilvl="6" w:tplc="3409000F" w:tentative="1">
+      <w:start w:val="1"/>
+      <w:numFmt w:val="decimal"/>
+      <w:lvlText w:val="%7."/>
+      <w:lvlJc w:val="left"/>
+      <w:pPr>
+        <w:ind w:left="5040" w:hanging="360"/>
+      </w:pPr>
+    </w:lvl>
+    <w:lvl w:ilvl="7" w:tplc="34090019" w:tentative="1">
+      <w:start w:val="1"/>
+      <w:numFmt w:val="lowerLetter"/>
+      <w:lvlText w:val="%8."/>
+      <w:lvlJc w:val="left"/>
+      <w:pPr>
+        <w:ind w:left="5760" w:hanging="360"/>
+      </w:pPr>
+    </w:lvl>
+    <w:lvl w:ilvl="8" w:tplc="3409001B" w:tentative="1">
+      <w:start w:val="1"/>
+      <w:numFmt w:val="lowerRoman"/>
+      <w:lvlText w:val="%9."/>
+      <w:lvlJc w:val="right"/>
+      <w:pPr>
+        <w:ind w:left="6480" w:hanging="180"/>
+      </w:pPr>
+    </w:lvl>
+  </w:abstractNum>
+  <w:abstractNum w:abstractNumId="202" w15:restartNumberingAfterBreak="0">
     <w:nsid w:val="7185397A"/>
     <w:multiLevelType w:val="hybridMultilevel"/>
     <w:tmpl w:val="1E04C94C"/>
@@ -49567,7 +50285,7 @@
       </w:pPr>
     </w:lvl>
   </w:abstractNum>
-  <w:abstractNum w:abstractNumId="197" w15:restartNumberingAfterBreak="0">
+  <w:abstractNum w:abstractNumId="203" w15:restartNumberingAfterBreak="0">
     <w:nsid w:val="72754C56"/>
     <w:multiLevelType w:val="hybridMultilevel"/>
     <w:tmpl w:val="7E981856"/>
@@ -49653,7 +50371,7 @@
       </w:pPr>
     </w:lvl>
   </w:abstractNum>
-  <w:abstractNum w:abstractNumId="198" w15:restartNumberingAfterBreak="0">
+  <w:abstractNum w:abstractNumId="204" w15:restartNumberingAfterBreak="0">
     <w:nsid w:val="73BB0E98"/>
     <w:multiLevelType w:val="hybridMultilevel"/>
     <w:tmpl w:val="0F080450"/>
@@ -49739,7 +50457,7 @@
       </w:pPr>
     </w:lvl>
   </w:abstractNum>
-  <w:abstractNum w:abstractNumId="199" w15:restartNumberingAfterBreak="0">
+  <w:abstractNum w:abstractNumId="205" w15:restartNumberingAfterBreak="0">
     <w:nsid w:val="73BF3F57"/>
     <w:multiLevelType w:val="hybridMultilevel"/>
     <w:tmpl w:val="BD3AD5BC"/>
@@ -49825,7 +50543,7 @@
       </w:pPr>
     </w:lvl>
   </w:abstractNum>
-  <w:abstractNum w:abstractNumId="200" w15:restartNumberingAfterBreak="0">
+  <w:abstractNum w:abstractNumId="206" w15:restartNumberingAfterBreak="0">
     <w:nsid w:val="74110340"/>
     <w:multiLevelType w:val="hybridMultilevel"/>
     <w:tmpl w:val="7E981856"/>
@@ -49911,7 +50629,7 @@
       </w:pPr>
     </w:lvl>
   </w:abstractNum>
-  <w:abstractNum w:abstractNumId="201" w15:restartNumberingAfterBreak="0">
+  <w:abstractNum w:abstractNumId="207" w15:restartNumberingAfterBreak="0">
     <w:nsid w:val="74303134"/>
     <w:multiLevelType w:val="hybridMultilevel"/>
     <w:tmpl w:val="BCC0C5A2"/>
@@ -49997,7 +50715,7 @@
       </w:pPr>
     </w:lvl>
   </w:abstractNum>
-  <w:abstractNum w:abstractNumId="202" w15:restartNumberingAfterBreak="0">
+  <w:abstractNum w:abstractNumId="208" w15:restartNumberingAfterBreak="0">
     <w:nsid w:val="74C9112D"/>
     <w:multiLevelType w:val="hybridMultilevel"/>
     <w:tmpl w:val="1FFC6CFE"/>
@@ -50083,7 +50801,7 @@
       </w:pPr>
     </w:lvl>
   </w:abstractNum>
-  <w:abstractNum w:abstractNumId="203" w15:restartNumberingAfterBreak="0">
+  <w:abstractNum w:abstractNumId="209" w15:restartNumberingAfterBreak="0">
     <w:nsid w:val="76CB0B45"/>
     <w:multiLevelType w:val="hybridMultilevel"/>
     <w:tmpl w:val="7E981856"/>
@@ -50169,7 +50887,7 @@
       </w:pPr>
     </w:lvl>
   </w:abstractNum>
-  <w:abstractNum w:abstractNumId="204" w15:restartNumberingAfterBreak="0">
+  <w:abstractNum w:abstractNumId="210" w15:restartNumberingAfterBreak="0">
     <w:nsid w:val="790A4B34"/>
     <w:multiLevelType w:val="hybridMultilevel"/>
     <w:tmpl w:val="FC0261C8"/>
@@ -50255,7 +50973,7 @@
       </w:pPr>
     </w:lvl>
   </w:abstractNum>
-  <w:abstractNum w:abstractNumId="205" w15:restartNumberingAfterBreak="0">
+  <w:abstractNum w:abstractNumId="211" w15:restartNumberingAfterBreak="0">
     <w:nsid w:val="79657C1C"/>
     <w:multiLevelType w:val="hybridMultilevel"/>
     <w:tmpl w:val="1FFC6CFE"/>
@@ -50341,7 +51059,7 @@
       </w:pPr>
     </w:lvl>
   </w:abstractNum>
-  <w:abstractNum w:abstractNumId="206" w15:restartNumberingAfterBreak="0">
+  <w:abstractNum w:abstractNumId="212" w15:restartNumberingAfterBreak="0">
     <w:nsid w:val="79A1570B"/>
     <w:multiLevelType w:val="hybridMultilevel"/>
     <w:tmpl w:val="FC0261C8"/>
@@ -50427,7 +51145,7 @@
       </w:pPr>
     </w:lvl>
   </w:abstractNum>
-  <w:abstractNum w:abstractNumId="207" w15:restartNumberingAfterBreak="0">
+  <w:abstractNum w:abstractNumId="213" w15:restartNumberingAfterBreak="0">
     <w:nsid w:val="7A060F1C"/>
     <w:multiLevelType w:val="hybridMultilevel"/>
     <w:tmpl w:val="CA0A739A"/>
@@ -50513,7 +51231,7 @@
       </w:pPr>
     </w:lvl>
   </w:abstractNum>
-  <w:abstractNum w:abstractNumId="208" w15:restartNumberingAfterBreak="0">
+  <w:abstractNum w:abstractNumId="214" w15:restartNumberingAfterBreak="0">
     <w:nsid w:val="7A085944"/>
     <w:multiLevelType w:val="hybridMultilevel"/>
     <w:tmpl w:val="26142AFE"/>
@@ -50599,7 +51317,7 @@
       </w:pPr>
     </w:lvl>
   </w:abstractNum>
-  <w:abstractNum w:abstractNumId="209" w15:restartNumberingAfterBreak="0">
+  <w:abstractNum w:abstractNumId="215" w15:restartNumberingAfterBreak="0">
     <w:nsid w:val="7A544565"/>
     <w:multiLevelType w:val="hybridMultilevel"/>
     <w:tmpl w:val="D722F668"/>
@@ -50685,7 +51403,7 @@
       </w:pPr>
     </w:lvl>
   </w:abstractNum>
-  <w:abstractNum w:abstractNumId="210" w15:restartNumberingAfterBreak="0">
+  <w:abstractNum w:abstractNumId="216" w15:restartNumberingAfterBreak="0">
     <w:nsid w:val="7A997F80"/>
     <w:multiLevelType w:val="hybridMultilevel"/>
     <w:tmpl w:val="062C41A2"/>
@@ -50771,7 +51489,7 @@
       </w:pPr>
     </w:lvl>
   </w:abstractNum>
-  <w:abstractNum w:abstractNumId="211" w15:restartNumberingAfterBreak="0">
+  <w:abstractNum w:abstractNumId="217" w15:restartNumberingAfterBreak="0">
     <w:nsid w:val="7AB65FAF"/>
     <w:multiLevelType w:val="hybridMultilevel"/>
     <w:tmpl w:val="7376EEA0"/>
@@ -50857,7 +51575,7 @@
       </w:pPr>
     </w:lvl>
   </w:abstractNum>
-  <w:abstractNum w:abstractNumId="212" w15:restartNumberingAfterBreak="0">
+  <w:abstractNum w:abstractNumId="218" w15:restartNumberingAfterBreak="0">
     <w:nsid w:val="7BA06ADF"/>
     <w:multiLevelType w:val="hybridMultilevel"/>
     <w:tmpl w:val="3B326A2A"/>
@@ -50943,7 +51661,7 @@
       </w:pPr>
     </w:lvl>
   </w:abstractNum>
-  <w:abstractNum w:abstractNumId="213" w15:restartNumberingAfterBreak="0">
+  <w:abstractNum w:abstractNumId="219" w15:restartNumberingAfterBreak="0">
     <w:nsid w:val="7BA6567D"/>
     <w:multiLevelType w:val="hybridMultilevel"/>
     <w:tmpl w:val="7E981856"/>
@@ -51029,7 +51747,7 @@
       </w:pPr>
     </w:lvl>
   </w:abstractNum>
-  <w:abstractNum w:abstractNumId="214" w15:restartNumberingAfterBreak="0">
+  <w:abstractNum w:abstractNumId="220" w15:restartNumberingAfterBreak="0">
     <w:nsid w:val="7BC57B30"/>
     <w:multiLevelType w:val="hybridMultilevel"/>
     <w:tmpl w:val="84C6098E"/>
@@ -51115,7 +51833,7 @@
       </w:pPr>
     </w:lvl>
   </w:abstractNum>
-  <w:abstractNum w:abstractNumId="215" w15:restartNumberingAfterBreak="0">
+  <w:abstractNum w:abstractNumId="221" w15:restartNumberingAfterBreak="0">
     <w:nsid w:val="7C4A768D"/>
     <w:multiLevelType w:val="hybridMultilevel"/>
     <w:tmpl w:val="B2B45238"/>
@@ -51201,7 +51919,7 @@
       </w:pPr>
     </w:lvl>
   </w:abstractNum>
-  <w:abstractNum w:abstractNumId="216" w15:restartNumberingAfterBreak="0">
+  <w:abstractNum w:abstractNumId="222" w15:restartNumberingAfterBreak="0">
     <w:nsid w:val="7C5050D8"/>
     <w:multiLevelType w:val="hybridMultilevel"/>
     <w:tmpl w:val="4A48009C"/>
@@ -51287,7 +52005,7 @@
       </w:pPr>
     </w:lvl>
   </w:abstractNum>
-  <w:abstractNum w:abstractNumId="217" w15:restartNumberingAfterBreak="0">
+  <w:abstractNum w:abstractNumId="223" w15:restartNumberingAfterBreak="0">
     <w:nsid w:val="7CEC466A"/>
     <w:multiLevelType w:val="hybridMultilevel"/>
     <w:tmpl w:val="1D629718"/>
@@ -51373,7 +52091,7 @@
       </w:pPr>
     </w:lvl>
   </w:abstractNum>
-  <w:abstractNum w:abstractNumId="218" w15:restartNumberingAfterBreak="0">
+  <w:abstractNum w:abstractNumId="224" w15:restartNumberingAfterBreak="0">
     <w:nsid w:val="7CEC4863"/>
     <w:multiLevelType w:val="hybridMultilevel"/>
     <w:tmpl w:val="94ECC636"/>
@@ -51459,7 +52177,7 @@
       </w:pPr>
     </w:lvl>
   </w:abstractNum>
-  <w:abstractNum w:abstractNumId="219" w15:restartNumberingAfterBreak="0">
+  <w:abstractNum w:abstractNumId="225" w15:restartNumberingAfterBreak="0">
     <w:nsid w:val="7CFB7F23"/>
     <w:multiLevelType w:val="hybridMultilevel"/>
     <w:tmpl w:val="739EDEC8"/>
@@ -51545,7 +52263,7 @@
       </w:pPr>
     </w:lvl>
   </w:abstractNum>
-  <w:abstractNum w:abstractNumId="220" w15:restartNumberingAfterBreak="0">
+  <w:abstractNum w:abstractNumId="226" w15:restartNumberingAfterBreak="0">
     <w:nsid w:val="7D284DE5"/>
     <w:multiLevelType w:val="hybridMultilevel"/>
     <w:tmpl w:val="7E981856"/>
@@ -51631,7 +52349,7 @@
       </w:pPr>
     </w:lvl>
   </w:abstractNum>
-  <w:abstractNum w:abstractNumId="221" w15:restartNumberingAfterBreak="0">
+  <w:abstractNum w:abstractNumId="227" w15:restartNumberingAfterBreak="0">
     <w:nsid w:val="7D6A2B44"/>
     <w:multiLevelType w:val="hybridMultilevel"/>
     <w:tmpl w:val="D722F668"/>
@@ -51717,7 +52435,7 @@
       </w:pPr>
     </w:lvl>
   </w:abstractNum>
-  <w:abstractNum w:abstractNumId="222" w15:restartNumberingAfterBreak="0">
+  <w:abstractNum w:abstractNumId="228" w15:restartNumberingAfterBreak="0">
     <w:nsid w:val="7D9F23B4"/>
     <w:multiLevelType w:val="hybridMultilevel"/>
     <w:tmpl w:val="CA3CFB3A"/>
@@ -51803,7 +52521,7 @@
       </w:pPr>
     </w:lvl>
   </w:abstractNum>
-  <w:abstractNum w:abstractNumId="223" w15:restartNumberingAfterBreak="0">
+  <w:abstractNum w:abstractNumId="229" w15:restartNumberingAfterBreak="0">
     <w:nsid w:val="7DC70D68"/>
     <w:multiLevelType w:val="hybridMultilevel"/>
     <w:tmpl w:val="50ECEE96"/>
@@ -51889,7 +52607,7 @@
       </w:pPr>
     </w:lvl>
   </w:abstractNum>
-  <w:abstractNum w:abstractNumId="224" w15:restartNumberingAfterBreak="0">
+  <w:abstractNum w:abstractNumId="230" w15:restartNumberingAfterBreak="0">
     <w:nsid w:val="7E2E6FD4"/>
     <w:multiLevelType w:val="hybridMultilevel"/>
     <w:tmpl w:val="99921C40"/>
@@ -51978,7 +52696,7 @@
       </w:pPr>
     </w:lvl>
   </w:abstractNum>
-  <w:abstractNum w:abstractNumId="225" w15:restartNumberingAfterBreak="0">
+  <w:abstractNum w:abstractNumId="231" w15:restartNumberingAfterBreak="0">
     <w:nsid w:val="7E391FBD"/>
     <w:multiLevelType w:val="hybridMultilevel"/>
     <w:tmpl w:val="BD48FDC4"/>
@@ -52064,7 +52782,7 @@
       </w:pPr>
     </w:lvl>
   </w:abstractNum>
-  <w:abstractNum w:abstractNumId="226" w15:restartNumberingAfterBreak="0">
+  <w:abstractNum w:abstractNumId="232" w15:restartNumberingAfterBreak="0">
     <w:nsid w:val="7E542D20"/>
     <w:multiLevelType w:val="hybridMultilevel"/>
     <w:tmpl w:val="DA64B668"/>
@@ -52150,7 +52868,7 @@
       </w:pPr>
     </w:lvl>
   </w:abstractNum>
-  <w:abstractNum w:abstractNumId="227" w15:restartNumberingAfterBreak="0">
+  <w:abstractNum w:abstractNumId="233" w15:restartNumberingAfterBreak="0">
     <w:nsid w:val="7FC03776"/>
     <w:multiLevelType w:val="hybridMultilevel"/>
     <w:tmpl w:val="BC80EB8E"/>
@@ -52240,10 +52958,10 @@
     <w:abstractNumId w:val="77"/>
   </w:num>
   <w:num w:numId="2">
-    <w:abstractNumId w:val="124"/>
+    <w:abstractNumId w:val="128"/>
   </w:num>
   <w:num w:numId="3">
-    <w:abstractNumId w:val="172"/>
+    <w:abstractNumId w:val="177"/>
   </w:num>
   <w:num w:numId="4">
     <w:abstractNumId w:val="14"/>
@@ -52252,7 +52970,7 @@
     <w:abstractNumId w:val="33"/>
   </w:num>
   <w:num w:numId="6">
-    <w:abstractNumId w:val="102"/>
+    <w:abstractNumId w:val="103"/>
   </w:num>
   <w:num w:numId="7">
     <w:abstractNumId w:val="75"/>
@@ -52261,28 +52979,28 @@
     <w:abstractNumId w:val="52"/>
   </w:num>
   <w:num w:numId="9">
-    <w:abstractNumId w:val="227"/>
+    <w:abstractNumId w:val="233"/>
   </w:num>
   <w:num w:numId="10">
-    <w:abstractNumId w:val="207"/>
+    <w:abstractNumId w:val="213"/>
   </w:num>
   <w:num w:numId="11">
     <w:abstractNumId w:val="55"/>
   </w:num>
   <w:num w:numId="12">
-    <w:abstractNumId w:val="175"/>
+    <w:abstractNumId w:val="180"/>
   </w:num>
   <w:num w:numId="13">
     <w:abstractNumId w:val="26"/>
   </w:num>
   <w:num w:numId="14">
-    <w:abstractNumId w:val="208"/>
+    <w:abstractNumId w:val="214"/>
   </w:num>
   <w:num w:numId="15">
-    <w:abstractNumId w:val="158"/>
+    <w:abstractNumId w:val="162"/>
   </w:num>
   <w:num w:numId="16">
-    <w:abstractNumId w:val="93"/>
+    <w:abstractNumId w:val="94"/>
   </w:num>
   <w:num w:numId="17">
     <w:abstractNumId w:val="38"/>
@@ -52297,91 +53015,91 @@
     <w:abstractNumId w:val="54"/>
   </w:num>
   <w:num w:numId="21">
-    <w:abstractNumId w:val="210"/>
+    <w:abstractNumId w:val="216"/>
   </w:num>
   <w:num w:numId="22">
     <w:abstractNumId w:val="47"/>
   </w:num>
   <w:num w:numId="23">
-    <w:abstractNumId w:val="209"/>
+    <w:abstractNumId w:val="215"/>
   </w:num>
   <w:num w:numId="24">
-    <w:abstractNumId w:val="90"/>
+    <w:abstractNumId w:val="91"/>
   </w:num>
   <w:num w:numId="25">
-    <w:abstractNumId w:val="98"/>
+    <w:abstractNumId w:val="99"/>
   </w:num>
   <w:num w:numId="26">
-    <w:abstractNumId w:val="152"/>
+    <w:abstractNumId w:val="156"/>
   </w:num>
   <w:num w:numId="27">
-    <w:abstractNumId w:val="140"/>
+    <w:abstractNumId w:val="144"/>
   </w:num>
   <w:num w:numId="28">
-    <w:abstractNumId w:val="94"/>
+    <w:abstractNumId w:val="95"/>
   </w:num>
   <w:num w:numId="29">
-    <w:abstractNumId w:val="125"/>
+    <w:abstractNumId w:val="129"/>
   </w:num>
   <w:num w:numId="30">
-    <w:abstractNumId w:val="186"/>
+    <w:abstractNumId w:val="191"/>
   </w:num>
   <w:num w:numId="31">
-    <w:abstractNumId w:val="111"/>
+    <w:abstractNumId w:val="114"/>
   </w:num>
   <w:num w:numId="32">
-    <w:abstractNumId w:val="159"/>
+    <w:abstractNumId w:val="163"/>
   </w:num>
   <w:num w:numId="33">
-    <w:abstractNumId w:val="156"/>
+    <w:abstractNumId w:val="160"/>
   </w:num>
   <w:num w:numId="34">
-    <w:abstractNumId w:val="221"/>
+    <w:abstractNumId w:val="227"/>
   </w:num>
   <w:num w:numId="35">
-    <w:abstractNumId w:val="216"/>
+    <w:abstractNumId w:val="222"/>
   </w:num>
   <w:num w:numId="36">
-    <w:abstractNumId w:val="107"/>
+    <w:abstractNumId w:val="109"/>
   </w:num>
   <w:num w:numId="37">
-    <w:abstractNumId w:val="181"/>
+    <w:abstractNumId w:val="186"/>
   </w:num>
   <w:num w:numId="38">
     <w:abstractNumId w:val="59"/>
   </w:num>
   <w:num w:numId="39">
-    <w:abstractNumId w:val="145"/>
+    <w:abstractNumId w:val="149"/>
   </w:num>
   <w:num w:numId="40">
     <w:abstractNumId w:val="15"/>
   </w:num>
   <w:num w:numId="41">
-    <w:abstractNumId w:val="197"/>
+    <w:abstractNumId w:val="203"/>
   </w:num>
   <w:num w:numId="42">
-    <w:abstractNumId w:val="96"/>
+    <w:abstractNumId w:val="97"/>
   </w:num>
   <w:num w:numId="43">
     <w:abstractNumId w:val="78"/>
   </w:num>
   <w:num w:numId="44">
-    <w:abstractNumId w:val="223"/>
+    <w:abstractNumId w:val="229"/>
   </w:num>
   <w:num w:numId="45">
     <w:abstractNumId w:val="2"/>
   </w:num>
   <w:num w:numId="46">
-    <w:abstractNumId w:val="164"/>
+    <w:abstractNumId w:val="168"/>
   </w:num>
   <w:num w:numId="47">
     <w:abstractNumId w:val="46"/>
   </w:num>
   <w:num w:numId="48">
-    <w:abstractNumId w:val="146"/>
+    <w:abstractNumId w:val="150"/>
   </w:num>
   <w:num w:numId="49">
-    <w:abstractNumId w:val="206"/>
+    <w:abstractNumId w:val="212"/>
   </w:num>
   <w:num w:numId="50">
     <w:abstractNumId w:val="4"/>
@@ -52393,124 +53111,124 @@
     <w:abstractNumId w:val="6"/>
   </w:num>
   <w:num w:numId="53">
-    <w:abstractNumId w:val="195"/>
+    <w:abstractNumId w:val="200"/>
   </w:num>
   <w:num w:numId="54">
-    <w:abstractNumId w:val="92"/>
+    <w:abstractNumId w:val="93"/>
   </w:num>
   <w:num w:numId="55">
-    <w:abstractNumId w:val="185"/>
+    <w:abstractNumId w:val="190"/>
   </w:num>
   <w:num w:numId="56">
-    <w:abstractNumId w:val="101"/>
+    <w:abstractNumId w:val="102"/>
   </w:num>
   <w:num w:numId="57">
     <w:abstractNumId w:val="25"/>
   </w:num>
   <w:num w:numId="58">
-    <w:abstractNumId w:val="123"/>
+    <w:abstractNumId w:val="127"/>
   </w:num>
   <w:num w:numId="59">
     <w:abstractNumId w:val="1"/>
   </w:num>
   <w:num w:numId="60">
-    <w:abstractNumId w:val="193"/>
+    <w:abstractNumId w:val="198"/>
   </w:num>
   <w:num w:numId="61">
-    <w:abstractNumId w:val="112"/>
+    <w:abstractNumId w:val="115"/>
   </w:num>
   <w:num w:numId="62">
     <w:abstractNumId w:val="44"/>
   </w:num>
   <w:num w:numId="63">
+    <w:abstractNumId w:val="169"/>
+  </w:num>
+  <w:num w:numId="64">
+    <w:abstractNumId w:val="158"/>
+  </w:num>
+  <w:num w:numId="65">
+    <w:abstractNumId w:val="218"/>
+  </w:num>
+  <w:num w:numId="66">
     <w:abstractNumId w:val="165"/>
   </w:num>
-  <w:num w:numId="64">
-    <w:abstractNumId w:val="154"/>
-  </w:num>
-  <w:num w:numId="65">
-    <w:abstractNumId w:val="212"/>
-  </w:num>
-  <w:num w:numId="66">
-    <w:abstractNumId w:val="161"/>
-  </w:num>
   <w:num w:numId="67">
-    <w:abstractNumId w:val="97"/>
+    <w:abstractNumId w:val="98"/>
   </w:num>
   <w:num w:numId="68">
-    <w:abstractNumId w:val="204"/>
+    <w:abstractNumId w:val="210"/>
   </w:num>
   <w:num w:numId="69">
-    <w:abstractNumId w:val="119"/>
+    <w:abstractNumId w:val="123"/>
   </w:num>
   <w:num w:numId="70">
     <w:abstractNumId w:val="24"/>
   </w:num>
   <w:num w:numId="71">
-    <w:abstractNumId w:val="133"/>
+    <w:abstractNumId w:val="137"/>
   </w:num>
   <w:num w:numId="72">
-    <w:abstractNumId w:val="135"/>
+    <w:abstractNumId w:val="139"/>
   </w:num>
   <w:num w:numId="73">
-    <w:abstractNumId w:val="128"/>
+    <w:abstractNumId w:val="132"/>
   </w:num>
   <w:num w:numId="74">
-    <w:abstractNumId w:val="222"/>
+    <w:abstractNumId w:val="228"/>
   </w:num>
   <w:num w:numId="75">
-    <w:abstractNumId w:val="114"/>
+    <w:abstractNumId w:val="118"/>
   </w:num>
   <w:num w:numId="76">
-    <w:abstractNumId w:val="203"/>
+    <w:abstractNumId w:val="209"/>
   </w:num>
   <w:num w:numId="77">
-    <w:abstractNumId w:val="205"/>
+    <w:abstractNumId w:val="211"/>
   </w:num>
   <w:num w:numId="78">
-    <w:abstractNumId w:val="202"/>
+    <w:abstractNumId w:val="208"/>
   </w:num>
   <w:num w:numId="79">
-    <w:abstractNumId w:val="213"/>
+    <w:abstractNumId w:val="219"/>
   </w:num>
   <w:num w:numId="80">
-    <w:abstractNumId w:val="127"/>
+    <w:abstractNumId w:val="131"/>
   </w:num>
   <w:num w:numId="81">
-    <w:abstractNumId w:val="138"/>
+    <w:abstractNumId w:val="142"/>
   </w:num>
   <w:num w:numId="82">
     <w:abstractNumId w:val="86"/>
   </w:num>
   <w:num w:numId="83">
-    <w:abstractNumId w:val="132"/>
+    <w:abstractNumId w:val="136"/>
   </w:num>
   <w:num w:numId="84">
-    <w:abstractNumId w:val="187"/>
+    <w:abstractNumId w:val="192"/>
   </w:num>
   <w:num w:numId="85">
-    <w:abstractNumId w:val="148"/>
+    <w:abstractNumId w:val="152"/>
   </w:num>
   <w:num w:numId="86">
-    <w:abstractNumId w:val="163"/>
+    <w:abstractNumId w:val="167"/>
   </w:num>
   <w:num w:numId="87">
-    <w:abstractNumId w:val="188"/>
+    <w:abstractNumId w:val="193"/>
   </w:num>
   <w:num w:numId="88">
-    <w:abstractNumId w:val="110"/>
+    <w:abstractNumId w:val="113"/>
   </w:num>
   <w:num w:numId="89">
-    <w:abstractNumId w:val="167"/>
+    <w:abstractNumId w:val="171"/>
   </w:num>
   <w:num w:numId="90">
-    <w:abstractNumId w:val="160"/>
+    <w:abstractNumId w:val="164"/>
   </w:num>
   <w:num w:numId="91">
-    <w:abstractNumId w:val="162"/>
+    <w:abstractNumId w:val="166"/>
   </w:num>
   <w:num w:numId="92">
-    <w:abstractNumId w:val="170"/>
+    <w:abstractNumId w:val="174"/>
   </w:num>
   <w:num w:numId="93">
     <w:abstractNumId w:val="20"/>
@@ -52519,7 +53237,7 @@
     <w:abstractNumId w:val="81"/>
   </w:num>
   <w:num w:numId="95">
-    <w:abstractNumId w:val="129"/>
+    <w:abstractNumId w:val="133"/>
   </w:num>
   <w:num w:numId="96">
     <w:abstractNumId w:val="49"/>
@@ -52528,43 +53246,43 @@
     <w:abstractNumId w:val="36"/>
   </w:num>
   <w:num w:numId="98">
-    <w:abstractNumId w:val="182"/>
+    <w:abstractNumId w:val="187"/>
   </w:num>
   <w:num w:numId="99">
-    <w:abstractNumId w:val="122"/>
+    <w:abstractNumId w:val="126"/>
   </w:num>
   <w:num w:numId="100">
+    <w:abstractNumId w:val="202"/>
+  </w:num>
+  <w:num w:numId="101">
+    <w:abstractNumId w:val="194"/>
+  </w:num>
+  <w:num w:numId="102">
+    <w:abstractNumId w:val="138"/>
+  </w:num>
+  <w:num w:numId="103">
+    <w:abstractNumId w:val="225"/>
+  </w:num>
+  <w:num w:numId="104">
+    <w:abstractNumId w:val="104"/>
+  </w:num>
+  <w:num w:numId="105">
+    <w:abstractNumId w:val="70"/>
+  </w:num>
+  <w:num w:numId="106">
+    <w:abstractNumId w:val="106"/>
+  </w:num>
+  <w:num w:numId="107">
     <w:abstractNumId w:val="196"/>
   </w:num>
-  <w:num w:numId="101">
-    <w:abstractNumId w:val="189"/>
-  </w:num>
-  <w:num w:numId="102">
-    <w:abstractNumId w:val="134"/>
-  </w:num>
-  <w:num w:numId="103">
-    <w:abstractNumId w:val="219"/>
-  </w:num>
-  <w:num w:numId="104">
-    <w:abstractNumId w:val="103"/>
-  </w:num>
-  <w:num w:numId="105">
-    <w:abstractNumId w:val="69"/>
-  </w:num>
-  <w:num w:numId="106">
-    <w:abstractNumId w:val="105"/>
-  </w:num>
-  <w:num w:numId="107">
-    <w:abstractNumId w:val="191"/>
-  </w:num>
   <w:num w:numId="108">
-    <w:abstractNumId w:val="116"/>
+    <w:abstractNumId w:val="120"/>
   </w:num>
   <w:num w:numId="109">
     <w:abstractNumId w:val="30"/>
   </w:num>
   <w:num w:numId="110">
-    <w:abstractNumId w:val="220"/>
+    <w:abstractNumId w:val="226"/>
   </w:num>
   <w:num w:numId="111">
     <w:abstractNumId w:val="56"/>
@@ -52573,10 +53291,10 @@
     <w:abstractNumId w:val="80"/>
   </w:num>
   <w:num w:numId="113">
-    <w:abstractNumId w:val="70"/>
+    <w:abstractNumId w:val="71"/>
   </w:num>
   <w:num w:numId="114">
-    <w:abstractNumId w:val="118"/>
+    <w:abstractNumId w:val="122"/>
   </w:num>
   <w:num w:numId="115">
     <w:abstractNumId w:val="8"/>
@@ -52588,16 +53306,16 @@
     <w:abstractNumId w:val="82"/>
   </w:num>
   <w:num w:numId="118">
-    <w:abstractNumId w:val="179"/>
+    <w:abstractNumId w:val="184"/>
   </w:num>
   <w:num w:numId="119">
     <w:abstractNumId w:val="32"/>
   </w:num>
   <w:num w:numId="120">
-    <w:abstractNumId w:val="147"/>
+    <w:abstractNumId w:val="151"/>
   </w:num>
   <w:num w:numId="121">
-    <w:abstractNumId w:val="143"/>
+    <w:abstractNumId w:val="147"/>
   </w:num>
   <w:num w:numId="122">
     <w:abstractNumId w:val="17"/>
@@ -52606,22 +53324,22 @@
     <w:abstractNumId w:val="88"/>
   </w:num>
   <w:num w:numId="124">
-    <w:abstractNumId w:val="99"/>
+    <w:abstractNumId w:val="100"/>
   </w:num>
   <w:num w:numId="125">
-    <w:abstractNumId w:val="200"/>
+    <w:abstractNumId w:val="206"/>
   </w:num>
   <w:num w:numId="126">
-    <w:abstractNumId w:val="151"/>
+    <w:abstractNumId w:val="155"/>
   </w:num>
   <w:num w:numId="127">
-    <w:abstractNumId w:val="171"/>
+    <w:abstractNumId w:val="176"/>
   </w:num>
   <w:num w:numId="128">
-    <w:abstractNumId w:val="91"/>
+    <w:abstractNumId w:val="92"/>
   </w:num>
   <w:num w:numId="129">
-    <w:abstractNumId w:val="65"/>
+    <w:abstractNumId w:val="66"/>
   </w:num>
   <w:num w:numId="130">
     <w:abstractNumId w:val="57"/>
@@ -52633,7 +53351,7 @@
     <w:abstractNumId w:val="58"/>
   </w:num>
   <w:num w:numId="133">
-    <w:abstractNumId w:val="166"/>
+    <w:abstractNumId w:val="170"/>
   </w:num>
   <w:num w:numId="134">
     <w:abstractNumId w:val="83"/>
@@ -52642,22 +53360,22 @@
     <w:abstractNumId w:val="50"/>
   </w:num>
   <w:num w:numId="136">
-    <w:abstractNumId w:val="121"/>
+    <w:abstractNumId w:val="125"/>
   </w:num>
   <w:num w:numId="137">
-    <w:abstractNumId w:val="120"/>
+    <w:abstractNumId w:val="124"/>
   </w:num>
   <w:num w:numId="138">
     <w:abstractNumId w:val="7"/>
   </w:num>
   <w:num w:numId="139">
-    <w:abstractNumId w:val="149"/>
+    <w:abstractNumId w:val="153"/>
   </w:num>
   <w:num w:numId="140">
-    <w:abstractNumId w:val="178"/>
+    <w:abstractNumId w:val="183"/>
   </w:num>
   <w:num w:numId="141">
-    <w:abstractNumId w:val="71"/>
+    <w:abstractNumId w:val="72"/>
   </w:num>
   <w:num w:numId="142">
     <w:abstractNumId w:val="28"/>
@@ -52669,25 +53387,25 @@
     <w:abstractNumId w:val="10"/>
   </w:num>
   <w:num w:numId="145">
-    <w:abstractNumId w:val="176"/>
+    <w:abstractNumId w:val="181"/>
   </w:num>
   <w:num w:numId="146">
     <w:abstractNumId w:val="45"/>
   </w:num>
   <w:num w:numId="147">
-    <w:abstractNumId w:val="113"/>
+    <w:abstractNumId w:val="116"/>
   </w:num>
   <w:num w:numId="148">
-    <w:abstractNumId w:val="66"/>
+    <w:abstractNumId w:val="67"/>
   </w:num>
   <w:num w:numId="149">
-    <w:abstractNumId w:val="218"/>
+    <w:abstractNumId w:val="224"/>
   </w:num>
   <w:num w:numId="150">
-    <w:abstractNumId w:val="72"/>
+    <w:abstractNumId w:val="73"/>
   </w:num>
   <w:num w:numId="151">
-    <w:abstractNumId w:val="199"/>
+    <w:abstractNumId w:val="205"/>
   </w:num>
   <w:num w:numId="152">
     <w:abstractNumId w:val="76"/>
@@ -52696,67 +53414,67 @@
     <w:abstractNumId w:val="60"/>
   </w:num>
   <w:num w:numId="154">
-    <w:abstractNumId w:val="142"/>
+    <w:abstractNumId w:val="146"/>
   </w:num>
   <w:num w:numId="155">
-    <w:abstractNumId w:val="214"/>
+    <w:abstractNumId w:val="220"/>
   </w:num>
   <w:num w:numId="156">
-    <w:abstractNumId w:val="130"/>
+    <w:abstractNumId w:val="134"/>
   </w:num>
   <w:num w:numId="157">
-    <w:abstractNumId w:val="109"/>
+    <w:abstractNumId w:val="111"/>
   </w:num>
   <w:num w:numId="158">
-    <w:abstractNumId w:val="169"/>
+    <w:abstractNumId w:val="173"/>
   </w:num>
   <w:num w:numId="159">
     <w:abstractNumId w:val="27"/>
   </w:num>
   <w:num w:numId="160">
-    <w:abstractNumId w:val="67"/>
+    <w:abstractNumId w:val="68"/>
   </w:num>
   <w:num w:numId="161">
-    <w:abstractNumId w:val="215"/>
+    <w:abstractNumId w:val="221"/>
   </w:num>
   <w:num w:numId="162">
-    <w:abstractNumId w:val="95"/>
+    <w:abstractNumId w:val="96"/>
   </w:num>
   <w:num w:numId="163">
-    <w:abstractNumId w:val="211"/>
+    <w:abstractNumId w:val="217"/>
   </w:num>
   <w:num w:numId="164">
     <w:abstractNumId w:val="23"/>
   </w:num>
   <w:num w:numId="165">
-    <w:abstractNumId w:val="131"/>
+    <w:abstractNumId w:val="135"/>
   </w:num>
   <w:num w:numId="166">
-    <w:abstractNumId w:val="126"/>
+    <w:abstractNumId w:val="130"/>
   </w:num>
   <w:num w:numId="167">
     <w:abstractNumId w:val="31"/>
   </w:num>
   <w:num w:numId="168">
-    <w:abstractNumId w:val="68"/>
+    <w:abstractNumId w:val="69"/>
   </w:num>
   <w:num w:numId="169">
-    <w:abstractNumId w:val="64"/>
+    <w:abstractNumId w:val="65"/>
   </w:num>
   <w:num w:numId="170">
     <w:abstractNumId w:val="51"/>
   </w:num>
   <w:num w:numId="171">
-    <w:abstractNumId w:val="173"/>
+    <w:abstractNumId w:val="178"/>
   </w:num>
   <w:num w:numId="172">
     <w:abstractNumId w:val="16"/>
   </w:num>
   <w:num w:numId="173">
-    <w:abstractNumId w:val="100"/>
+    <w:abstractNumId w:val="101"/>
   </w:num>
   <w:num w:numId="174">
-    <w:abstractNumId w:val="168"/>
+    <w:abstractNumId w:val="172"/>
   </w:num>
   <w:num w:numId="175">
     <w:abstractNumId w:val="62"/>
@@ -52765,22 +53483,22 @@
     <w:abstractNumId w:val="12"/>
   </w:num>
   <w:num w:numId="177">
-    <w:abstractNumId w:val="136"/>
+    <w:abstractNumId w:val="140"/>
   </w:num>
   <w:num w:numId="178">
     <w:abstractNumId w:val="5"/>
   </w:num>
   <w:num w:numId="179">
-    <w:abstractNumId w:val="150"/>
+    <w:abstractNumId w:val="154"/>
   </w:num>
   <w:num w:numId="180">
-    <w:abstractNumId w:val="153"/>
+    <w:abstractNumId w:val="157"/>
   </w:num>
   <w:num w:numId="181">
-    <w:abstractNumId w:val="180"/>
+    <w:abstractNumId w:val="185"/>
   </w:num>
   <w:num w:numId="182">
-    <w:abstractNumId w:val="194"/>
+    <w:abstractNumId w:val="199"/>
   </w:num>
   <w:num w:numId="183">
     <w:abstractNumId w:val="37"/>
@@ -52789,10 +53507,10 @@
     <w:abstractNumId w:val="11"/>
   </w:num>
   <w:num w:numId="185">
-    <w:abstractNumId w:val="225"/>
+    <w:abstractNumId w:val="231"/>
   </w:num>
   <w:num w:numId="186">
-    <w:abstractNumId w:val="201"/>
+    <w:abstractNumId w:val="207"/>
   </w:num>
   <w:num w:numId="187">
     <w:abstractNumId w:val="74"/>
@@ -52801,13 +53519,13 @@
     <w:abstractNumId w:val="22"/>
   </w:num>
   <w:num w:numId="189">
-    <w:abstractNumId w:val="104"/>
+    <w:abstractNumId w:val="105"/>
   </w:num>
   <w:num w:numId="190">
-    <w:abstractNumId w:val="226"/>
+    <w:abstractNumId w:val="232"/>
   </w:num>
   <w:num w:numId="191">
-    <w:abstractNumId w:val="117"/>
+    <w:abstractNumId w:val="121"/>
   </w:num>
   <w:num w:numId="192">
     <w:abstractNumId w:val="53"/>
@@ -52816,49 +53534,49 @@
     <w:abstractNumId w:val="40"/>
   </w:num>
   <w:num w:numId="194">
-    <w:abstractNumId w:val="183"/>
+    <w:abstractNumId w:val="188"/>
   </w:num>
   <w:num w:numId="195">
     <w:abstractNumId w:val="79"/>
   </w:num>
   <w:num w:numId="196">
-    <w:abstractNumId w:val="63"/>
+    <w:abstractNumId w:val="64"/>
   </w:num>
   <w:num w:numId="197">
-    <w:abstractNumId w:val="137"/>
+    <w:abstractNumId w:val="141"/>
   </w:num>
   <w:num w:numId="198">
-    <w:abstractNumId w:val="192"/>
+    <w:abstractNumId w:val="197"/>
   </w:num>
   <w:num w:numId="199">
     <w:abstractNumId w:val="34"/>
   </w:num>
   <w:num w:numId="200">
-    <w:abstractNumId w:val="190"/>
+    <w:abstractNumId w:val="195"/>
   </w:num>
   <w:num w:numId="201">
-    <w:abstractNumId w:val="115"/>
+    <w:abstractNumId w:val="119"/>
   </w:num>
   <w:num w:numId="202">
     <w:abstractNumId w:val="9"/>
   </w:num>
   <w:num w:numId="203">
-    <w:abstractNumId w:val="174"/>
+    <w:abstractNumId w:val="179"/>
   </w:num>
   <w:num w:numId="204">
-    <w:abstractNumId w:val="177"/>
+    <w:abstractNumId w:val="182"/>
   </w:num>
   <w:num w:numId="205">
     <w:abstractNumId w:val="85"/>
   </w:num>
   <w:num w:numId="206">
-    <w:abstractNumId w:val="198"/>
+    <w:abstractNumId w:val="204"/>
   </w:num>
   <w:num w:numId="207">
-    <w:abstractNumId w:val="141"/>
+    <w:abstractNumId w:val="145"/>
   </w:num>
   <w:num w:numId="208">
-    <w:abstractNumId w:val="217"/>
+    <w:abstractNumId w:val="223"/>
   </w:num>
   <w:num w:numId="209">
     <w:abstractNumId w:val="41"/>
@@ -52870,13 +53588,13 @@
     <w:abstractNumId w:val="21"/>
   </w:num>
   <w:num w:numId="212">
-    <w:abstractNumId w:val="108"/>
+    <w:abstractNumId w:val="110"/>
   </w:num>
   <w:num w:numId="213">
     <w:abstractNumId w:val="84"/>
   </w:num>
   <w:num w:numId="214">
-    <w:abstractNumId w:val="144"/>
+    <w:abstractNumId w:val="148"/>
   </w:num>
   <w:num w:numId="215">
     <w:abstractNumId w:val="39"/>
@@ -52885,42 +53603,60 @@
     <w:abstractNumId w:val="18"/>
   </w:num>
   <w:num w:numId="217">
-    <w:abstractNumId w:val="184"/>
+    <w:abstractNumId w:val="189"/>
   </w:num>
   <w:num w:numId="218">
     <w:abstractNumId w:val="42"/>
   </w:num>
   <w:num w:numId="219">
-    <w:abstractNumId w:val="139"/>
+    <w:abstractNumId w:val="143"/>
   </w:num>
   <w:num w:numId="220">
-    <w:abstractNumId w:val="224"/>
+    <w:abstractNumId w:val="230"/>
   </w:num>
   <w:num w:numId="221">
     <w:abstractNumId w:val="43"/>
   </w:num>
   <w:num w:numId="222">
+    <w:abstractNumId w:val="90"/>
+  </w:num>
+  <w:num w:numId="223">
+    <w:abstractNumId w:val="19"/>
+  </w:num>
+  <w:num w:numId="224">
+    <w:abstractNumId w:val="161"/>
+  </w:num>
+  <w:num w:numId="225">
+    <w:abstractNumId w:val="159"/>
+  </w:num>
+  <w:num w:numId="226">
+    <w:abstractNumId w:val="13"/>
+  </w:num>
+  <w:num w:numId="227">
+    <w:abstractNumId w:val="107"/>
+  </w:num>
+  <w:num w:numId="228">
+    <w:abstractNumId w:val="201"/>
+  </w:num>
+  <w:num w:numId="229">
     <w:abstractNumId w:val="89"/>
   </w:num>
-  <w:num w:numId="223">
-    <w:abstractNumId w:val="73"/>
+  <w:num w:numId="230">
+    <w:abstractNumId w:val="175"/>
   </w:num>
-  <w:num w:numId="224">
-    <w:abstractNumId w:val="19"/>
+  <w:num w:numId="231">
+    <w:abstractNumId w:val="117"/>
   </w:num>
-  <w:num w:numId="225">
-    <w:abstractNumId w:val="157"/>
+  <w:num w:numId="232">
+    <w:abstractNumId w:val="112"/>
   </w:num>
-  <w:num w:numId="226">
-    <w:abstractNumId w:val="155"/>
+  <w:num w:numId="233">
+    <w:abstractNumId w:val="108"/>
   </w:num>
-  <w:num w:numId="227">
-    <w:abstractNumId w:val="13"/>
+  <w:num w:numId="234">
+    <w:abstractNumId w:val="63"/>
   </w:num>
-  <w:num w:numId="228">
-    <w:abstractNumId w:val="106"/>
-  </w:num>
-  <w:numIdMacAtCleanup w:val="222"/>
+  <w:numIdMacAtCleanup w:val="234"/>
 </w:numbering>
 </file>
 

</xml_diff>

<commit_message>
Minor update to case 15
</commit_message>
<xml_diff>
--- a/Docs/Case Studies v1.0.docx
+++ b/Docs/Case Studies v1.0.docx
@@ -29625,10 +29625,7 @@
         </w:numPr>
       </w:pPr>
       <w:r>
-        <w:t xml:space="preserve">User sees search results showing car id, </w:t>
-      </w:r>
-      <w:r>
-        <w:t>date rented, date due, date returned</w:t>
+        <w:t>User sees search results showing car id, date rented, date due, date returned</w:t>
       </w:r>
     </w:p>
     <w:p>
@@ -29834,22 +29831,7 @@
         </w:numPr>
       </w:pPr>
       <w:r>
-        <w:t>Instead of “Rent” link, user sees and</w:t>
-      </w:r>
-      <w:r>
-        <w:t xml:space="preserve"> clicks on “</w:t>
-      </w:r>
-      <w:r>
-        <w:t xml:space="preserve">Update </w:t>
-      </w:r>
-      <w:r>
-        <w:t>Rent</w:t>
-      </w:r>
-      <w:r>
-        <w:t>al</w:t>
-      </w:r>
-      <w:r>
-        <w:t>”</w:t>
+        <w:t>Instead of “Rent” link, user sees and clicks on “Update Rental”</w:t>
       </w:r>
     </w:p>
     <w:p>
@@ -29873,13 +29855,7 @@
         </w:numPr>
       </w:pPr>
       <w:r>
-        <w:t xml:space="preserve">User </w:t>
-      </w:r>
-      <w:r>
-        <w:t>updates</w:t>
-      </w:r>
-      <w:r>
-        <w:t xml:space="preserve"> rental details.</w:t>
+        <w:t>User updates rental details.</w:t>
       </w:r>
     </w:p>
     <w:p>
@@ -29915,8 +29891,6 @@
       <w:pPr>
         <w:pStyle w:val="Heading4"/>
       </w:pPr>
-      <w:bookmarkStart w:id="14" w:name="_GoBack"/>
-      <w:bookmarkEnd w:id="14"/>
       <w:r>
         <w:t>Out-of-scope</w:t>
       </w:r>
@@ -30042,14 +30016,14 @@
         </w:rPr>
         <w:t xml:space="preserve"> </w:t>
       </w:r>
-      <w:bookmarkStart w:id="15" w:name="_Hlk6185346"/>
+      <w:bookmarkStart w:id="14" w:name="_Hlk6185346"/>
       <w:r>
         <w:rPr>
           <w:rStyle w:val="SubtleEmphasis"/>
         </w:rPr>
         <w:t>HR Manager</w:t>
       </w:r>
-      <w:bookmarkEnd w:id="15"/>
+      <w:bookmarkEnd w:id="14"/>
       <w:r>
         <w:rPr>
           <w:rStyle w:val="SubtleEmphasis"/>
@@ -30916,7 +30890,18 @@
     <w:p>
       <w:r>
         <w:lastRenderedPageBreak/>
-        <w:t>Search by skill, skill level, first name, last name, months of experience. This is an AND search for all search parameters supplied by the user.</w:t>
+        <w:t xml:space="preserve">Search by skill, skill level, first name, last name, </w:t>
+      </w:r>
+      <w:bookmarkStart w:id="15" w:name="_GoBack"/>
+      <w:r>
+        <w:t xml:space="preserve">minimum </w:t>
+      </w:r>
+      <w:r>
+        <w:t>months of experience</w:t>
+      </w:r>
+      <w:bookmarkEnd w:id="15"/>
+      <w:r>
+        <w:t>. This is an AND search for all search parameters supplied by the user.</w:t>
       </w:r>
     </w:p>
     <w:p>

</xml_diff>